<commit_message>
Không biết gì hết
</commit_message>
<xml_diff>
--- a/Private/Phương/TestPlan.docx
+++ b/Private/Phương/TestPlan.docx
@@ -8,7 +8,6 @@
           <w:rFonts w:cstheme="minorHAnsi"/>
         </w:rPr>
       </w:pPr>
-      <w:bookmarkStart w:id="0" w:name="_GoBack"/>
     </w:p>
     <w:p>
       <w:pPr>
@@ -1416,7 +1415,7 @@
             <w:t>Table of Contents</w:t>
           </w:r>
         </w:p>
-        <w:bookmarkStart w:id="1" w:name="_Hlk23601154"/>
+        <w:bookmarkStart w:id="0" w:name="_Hlk23601154"/>
         <w:p>
           <w:pPr>
             <w:tabs>
@@ -1614,7 +1613,7 @@
               <w:szCs w:val="24"/>
             </w:rPr>
           </w:pPr>
-          <w:bookmarkStart w:id="2" w:name="_Hlk23601383"/>
+          <w:bookmarkStart w:id="1" w:name="_Hlk23601383"/>
           <w:r>
             <w:rPr>
               <w:rFonts w:eastAsia="Times New Roman" w:cstheme="minorHAnsi"/>
@@ -2309,8 +2308,8 @@
               <w:szCs w:val="24"/>
             </w:rPr>
           </w:pPr>
-          <w:bookmarkStart w:id="3" w:name="_Hlk23601421"/>
-          <w:bookmarkEnd w:id="2"/>
+          <w:bookmarkStart w:id="2" w:name="_Hlk23601421"/>
+          <w:bookmarkEnd w:id="1"/>
           <w:r>
             <w:rPr>
               <w:rFonts w:eastAsia="Times New Roman" w:cstheme="minorHAnsi"/>
@@ -3907,7 +3906,7 @@
             <w:fldChar w:fldCharType="end"/>
           </w:r>
         </w:p>
-        <w:bookmarkEnd w:id="3"/>
+        <w:bookmarkEnd w:id="2"/>
         <w:p>
           <w:pPr>
             <w:pStyle w:val="TOC1"/>
@@ -3935,7 +3934,7 @@
             </w:rPr>
             <w:fldChar w:fldCharType="end"/>
           </w:r>
-          <w:bookmarkEnd w:id="1"/>
+          <w:bookmarkEnd w:id="0"/>
           <w:r>
             <w:rPr>
               <w:sz w:val="32"/>
@@ -4086,8 +4085,8 @@
           <w:szCs w:val="28"/>
         </w:rPr>
       </w:pPr>
-      <w:bookmarkStart w:id="4" w:name="_Toc452985082"/>
-      <w:bookmarkStart w:id="5" w:name="_Toc453139555"/>
+      <w:bookmarkStart w:id="3" w:name="_Toc452985082"/>
+      <w:bookmarkStart w:id="4" w:name="_Toc453139555"/>
     </w:p>
     <w:p>
       <w:pPr>
@@ -4115,8 +4114,8 @@
           <w:szCs w:val="28"/>
         </w:rPr>
       </w:pPr>
+      <w:bookmarkStart w:id="5" w:name="_Hlk23602393"/>
       <w:bookmarkStart w:id="6" w:name="_Toc22683593"/>
-      <w:bookmarkStart w:id="7" w:name="_Hlk23602393"/>
       <w:r>
         <w:rPr>
           <w:rFonts w:asciiTheme="minorHAnsi" w:hAnsiTheme="minorHAnsi" w:cstheme="minorHAnsi"/>
@@ -4126,7 +4125,7 @@
         </w:rPr>
         <w:t>Introductio</w:t>
       </w:r>
-      <w:bookmarkEnd w:id="7"/>
+      <w:bookmarkEnd w:id="5"/>
       <w:r>
         <w:rPr>
           <w:rFonts w:asciiTheme="minorHAnsi" w:hAnsiTheme="minorHAnsi" w:cstheme="minorHAnsi"/>
@@ -4136,8 +4135,8 @@
         </w:rPr>
         <w:t>n</w:t>
       </w:r>
+      <w:bookmarkEnd w:id="3"/>
       <w:bookmarkEnd w:id="4"/>
-      <w:bookmarkEnd w:id="5"/>
       <w:bookmarkEnd w:id="6"/>
     </w:p>
     <w:p>
@@ -4314,19 +4313,7 @@
         <w:rPr>
           <w:rFonts w:cstheme="minorHAnsi"/>
         </w:rPr>
-        <w:t>•</w:t>
-      </w:r>
-      <w:r>
-        <w:rPr>
-          <w:rFonts w:cstheme="minorHAnsi"/>
-        </w:rPr>
-        <w:t xml:space="preserve"> </w:t>
-      </w:r>
-      <w:r>
-        <w:rPr>
-          <w:rFonts w:cstheme="minorHAnsi"/>
-        </w:rPr>
-        <w:t>Watch information</w:t>
+        <w:t>• Watch information</w:t>
       </w:r>
     </w:p>
     <w:p>
@@ -4396,19 +4383,7 @@
         <w:rPr>
           <w:rFonts w:cstheme="minorHAnsi"/>
         </w:rPr>
-        <w:t>•</w:t>
-      </w:r>
-      <w:r>
-        <w:rPr>
-          <w:rFonts w:cstheme="minorHAnsi"/>
-        </w:rPr>
-        <w:t xml:space="preserve"> </w:t>
-      </w:r>
-      <w:r>
-        <w:rPr>
-          <w:rFonts w:cstheme="minorHAnsi"/>
-        </w:rPr>
-        <w:t>Customer management</w:t>
+        <w:t>• Customer management</w:t>
       </w:r>
     </w:p>
     <w:p>
@@ -4467,11 +4442,6 @@
           <w:rFonts w:cstheme="minorHAnsi"/>
         </w:rPr>
         <w:tab/>
-      </w:r>
-      <w:r>
-        <w:rPr>
-          <w:rFonts w:cstheme="minorHAnsi"/>
-        </w:rPr>
         <w:t xml:space="preserve"> Hardware interface</w:t>
       </w:r>
     </w:p>
@@ -4696,7 +4666,7 @@
                 <w:noProof/>
               </w:rPr>
             </w:pPr>
-            <w:bookmarkStart w:id="8" w:name="_Toc118515461"/>
+            <w:bookmarkStart w:id="7" w:name="_Toc118515461"/>
             <w:r>
               <w:rPr>
                 <w:rFonts w:asciiTheme="minorHAnsi" w:hAnsiTheme="minorHAnsi" w:cstheme="minorHAnsi"/>
@@ -5075,7 +5045,7 @@
         </w:rPr>
       </w:pPr>
     </w:p>
-    <w:bookmarkEnd w:id="8"/>
+    <w:bookmarkEnd w:id="7"/>
     <w:p>
       <w:pPr>
         <w:spacing w:line="276" w:lineRule="auto"/>
@@ -7103,12 +7073,6 @@
         <w:gridCol w:w="6559"/>
       </w:tblGrid>
       <w:tr>
-        <w:tblPrEx>
-          <w:tblCellMar>
-            <w:top w:w="0" w:type="dxa"/>
-            <w:bottom w:w="0" w:type="dxa"/>
-          </w:tblCellMar>
-        </w:tblPrEx>
         <w:trPr>
           <w:cantSplit/>
           <w:tblHeader/>
@@ -7169,12 +7133,6 @@
         </w:tc>
       </w:tr>
       <w:tr>
-        <w:tblPrEx>
-          <w:tblCellMar>
-            <w:top w:w="0" w:type="dxa"/>
-            <w:bottom w:w="0" w:type="dxa"/>
-          </w:tblCellMar>
-        </w:tblPrEx>
         <w:tc>
           <w:tcPr>
             <w:tcW w:w="2160" w:type="dxa"/>
@@ -7233,12 +7191,6 @@
         </w:tc>
       </w:tr>
       <w:tr>
-        <w:tblPrEx>
-          <w:tblCellMar>
-            <w:top w:w="0" w:type="dxa"/>
-            <w:bottom w:w="0" w:type="dxa"/>
-          </w:tblCellMar>
-        </w:tblPrEx>
         <w:tc>
           <w:tcPr>
             <w:tcW w:w="2160" w:type="dxa"/>
@@ -7335,2856 +7287,8 @@
           <w:szCs w:val="24"/>
         </w:rPr>
       </w:pPr>
-    </w:p>
-    <w:p>
-      <w:pPr>
-        <w:pStyle w:val="Heading2"/>
-        <w:numPr>
-          <w:ilvl w:val="1"/>
-          <w:numId w:val="0"/>
-        </w:numPr>
-        <w:pBdr>
-          <w:bottom w:val="single" w:sz="4" w:space="1" w:color="auto"/>
-        </w:pBdr>
-        <w:tabs>
-          <w:tab w:val="num" w:pos="576"/>
-        </w:tabs>
-        <w:spacing w:line="276" w:lineRule="auto"/>
-        <w:ind w:left="576" w:hanging="576"/>
-        <w:rPr>
-          <w:rFonts w:asciiTheme="minorHAnsi" w:hAnsiTheme="minorHAnsi" w:cstheme="minorHAnsi"/>
-          <w:noProof/>
-          <w:sz w:val="24"/>
-          <w:szCs w:val="24"/>
-        </w:rPr>
-      </w:pPr>
-      <w:bookmarkStart w:id="9" w:name="_Toc420154053"/>
-      <w:r>
-        <w:rPr>
-          <w:rFonts w:asciiTheme="minorHAnsi" w:hAnsiTheme="minorHAnsi" w:cstheme="minorHAnsi"/>
-          <w:noProof/>
-          <w:sz w:val="24"/>
-          <w:szCs w:val="24"/>
-        </w:rPr>
-        <w:t>Overview</w:t>
-      </w:r>
-      <w:bookmarkEnd w:id="9"/>
-    </w:p>
-    <w:p>
-      <w:pPr>
-        <w:spacing w:line="276" w:lineRule="auto"/>
-        <w:rPr>
-          <w:rFonts w:cstheme="minorHAnsi"/>
-          <w:noProof/>
-          <w:sz w:val="24"/>
-          <w:szCs w:val="24"/>
-        </w:rPr>
-      </w:pPr>
-    </w:p>
-    <w:p>
-      <w:pPr>
-        <w:numPr>
-          <w:ilvl w:val="0"/>
-          <w:numId w:val="14"/>
-        </w:numPr>
-        <w:spacing w:after="0" w:line="276" w:lineRule="auto"/>
-        <w:rPr>
-          <w:rFonts w:cstheme="minorHAnsi"/>
-          <w:b/>
-          <w:bCs/>
-          <w:noProof/>
-          <w:sz w:val="24"/>
-          <w:szCs w:val="24"/>
-        </w:rPr>
-      </w:pPr>
-      <w:r>
-        <w:rPr>
-          <w:rFonts w:cstheme="minorHAnsi"/>
-          <w:b/>
-          <w:bCs/>
-          <w:noProof/>
-          <w:sz w:val="24"/>
-          <w:szCs w:val="24"/>
-        </w:rPr>
-        <w:t xml:space="preserve"> Incremental Model</w:t>
-      </w:r>
-    </w:p>
-    <w:p>
-      <w:pPr>
-        <w:pStyle w:val="NormalWeb"/>
-        <w:numPr>
-          <w:ilvl w:val="1"/>
-          <w:numId w:val="14"/>
-        </w:numPr>
-        <w:spacing w:before="0" w:beforeAutospacing="0" w:after="0" w:afterAutospacing="0" w:line="276" w:lineRule="auto"/>
-        <w:textAlignment w:val="baseline"/>
-        <w:rPr>
-          <w:rFonts w:asciiTheme="minorHAnsi" w:hAnsiTheme="minorHAnsi" w:cstheme="minorHAnsi"/>
-          <w:color w:val="000000"/>
-        </w:rPr>
-      </w:pPr>
-      <w:r>
-        <w:rPr>
-          <w:rFonts w:asciiTheme="minorHAnsi" w:hAnsiTheme="minorHAnsi" w:cstheme="minorHAnsi"/>
-          <w:color w:val="000000"/>
-        </w:rPr>
-        <w:t>Trong mô hình này các yêu cầu của khách hàng được chia thành nhiều nhóm chức năng.</w:t>
-      </w:r>
-    </w:p>
-    <w:p>
-      <w:pPr>
-        <w:pStyle w:val="NormalWeb"/>
-        <w:numPr>
-          <w:ilvl w:val="1"/>
-          <w:numId w:val="14"/>
-        </w:numPr>
-        <w:spacing w:before="0" w:beforeAutospacing="0" w:after="0" w:afterAutospacing="0" w:line="276" w:lineRule="auto"/>
-        <w:textAlignment w:val="baseline"/>
-        <w:rPr>
-          <w:rFonts w:asciiTheme="minorHAnsi" w:hAnsiTheme="minorHAnsi" w:cstheme="minorHAnsi"/>
-          <w:color w:val="000000"/>
-        </w:rPr>
-      </w:pPr>
-      <w:r>
-        <w:rPr>
-          <w:rFonts w:asciiTheme="minorHAnsi" w:hAnsiTheme="minorHAnsi" w:cstheme="minorHAnsi"/>
-          <w:color w:val="000000"/>
-        </w:rPr>
-        <w:t>Các nhóm chức năng này gọi là các module nhỏ và được phát triển độc lập.</w:t>
-      </w:r>
-    </w:p>
-    <w:p>
-      <w:pPr>
-        <w:pStyle w:val="NormalWeb"/>
-        <w:numPr>
-          <w:ilvl w:val="1"/>
-          <w:numId w:val="14"/>
-        </w:numPr>
-        <w:spacing w:before="0" w:beforeAutospacing="0" w:after="0" w:afterAutospacing="0" w:line="276" w:lineRule="auto"/>
-        <w:textAlignment w:val="baseline"/>
-        <w:rPr>
-          <w:rFonts w:asciiTheme="minorHAnsi" w:hAnsiTheme="minorHAnsi" w:cstheme="minorHAnsi"/>
-          <w:color w:val="000000"/>
-        </w:rPr>
-      </w:pPr>
-      <w:r>
-        <w:rPr>
-          <w:rFonts w:asciiTheme="minorHAnsi" w:hAnsiTheme="minorHAnsi" w:cstheme="minorHAnsi"/>
-          <w:color w:val="000000"/>
-        </w:rPr>
-        <w:t>Mỗi module sẽ đi qua các bước require, design, code, test... như 1 vòng đời phát triển phần mềm thông thường.</w:t>
-      </w:r>
-    </w:p>
-    <w:p>
-      <w:pPr>
-        <w:pStyle w:val="NormalWeb"/>
-        <w:numPr>
-          <w:ilvl w:val="1"/>
-          <w:numId w:val="14"/>
-        </w:numPr>
-        <w:spacing w:before="0" w:beforeAutospacing="0" w:after="0" w:afterAutospacing="0" w:line="276" w:lineRule="auto"/>
-        <w:textAlignment w:val="baseline"/>
-        <w:rPr>
-          <w:rFonts w:asciiTheme="minorHAnsi" w:hAnsiTheme="minorHAnsi" w:cstheme="minorHAnsi"/>
-          <w:color w:val="000000"/>
-        </w:rPr>
-      </w:pPr>
-      <w:r>
-        <w:rPr>
-          <w:rFonts w:asciiTheme="minorHAnsi" w:hAnsiTheme="minorHAnsi" w:cstheme="minorHAnsi"/>
-          <w:color w:val="000000"/>
-        </w:rPr>
-        <w:t>Module chính sẽ được chọn để phát triển đầu tiên rồi mới đến các module tiếp theo.</w:t>
-      </w:r>
-    </w:p>
-    <w:p>
-      <w:pPr>
-        <w:pStyle w:val="NormalWeb"/>
-        <w:numPr>
-          <w:ilvl w:val="1"/>
-          <w:numId w:val="14"/>
-        </w:numPr>
-        <w:spacing w:before="0" w:beforeAutospacing="0" w:after="0" w:afterAutospacing="0" w:line="276" w:lineRule="auto"/>
-        <w:textAlignment w:val="baseline"/>
-        <w:rPr>
-          <w:rFonts w:asciiTheme="minorHAnsi" w:hAnsiTheme="minorHAnsi" w:cstheme="minorHAnsi"/>
-          <w:color w:val="000000"/>
-        </w:rPr>
-      </w:pPr>
-      <w:r>
-        <w:rPr>
-          <w:rFonts w:asciiTheme="minorHAnsi" w:hAnsiTheme="minorHAnsi" w:cstheme="minorHAnsi"/>
-          <w:color w:val="000000"/>
-        </w:rPr>
-        <w:t>Sau khi kết thúc module bản release sẽ đến tay khách hàng, kết thúc tất cả các module tất cả các bản release sẽ được tổng hợp lại để thành 1 sản phẩm hoàn chỉnh.</w:t>
-      </w:r>
-    </w:p>
-    <w:p>
-      <w:pPr>
-        <w:numPr>
-          <w:ilvl w:val="0"/>
-          <w:numId w:val="14"/>
-        </w:numPr>
-        <w:spacing w:after="0" w:line="276" w:lineRule="auto"/>
-        <w:rPr>
-          <w:rFonts w:cstheme="minorHAnsi"/>
-          <w:b/>
-          <w:bCs/>
-          <w:noProof/>
-          <w:sz w:val="24"/>
-          <w:szCs w:val="24"/>
-        </w:rPr>
-      </w:pPr>
-      <w:r>
-        <w:rPr>
-          <w:rFonts w:cstheme="minorHAnsi"/>
-          <w:b/>
-          <w:bCs/>
-          <w:noProof/>
-          <w:sz w:val="24"/>
-          <w:szCs w:val="24"/>
-        </w:rPr>
-        <w:t xml:space="preserve"> </w:t>
-      </w:r>
-    </w:p>
-    <w:p>
-      <w:pPr>
-        <w:spacing w:line="276" w:lineRule="auto"/>
-        <w:rPr>
-          <w:rFonts w:cstheme="minorHAnsi"/>
-          <w:noProof/>
-          <w:sz w:val="24"/>
-          <w:szCs w:val="24"/>
-        </w:rPr>
-      </w:pPr>
-    </w:p>
-    <w:p>
-      <w:pPr>
-        <w:spacing w:line="276" w:lineRule="auto"/>
-        <w:rPr>
-          <w:rFonts w:cstheme="minorHAnsi"/>
-          <w:noProof/>
-          <w:sz w:val="24"/>
-          <w:szCs w:val="24"/>
-        </w:rPr>
-      </w:pPr>
-    </w:p>
-    <w:p>
-      <w:pPr>
-        <w:spacing w:line="276" w:lineRule="auto"/>
-        <w:rPr>
-          <w:rFonts w:cstheme="minorHAnsi"/>
-          <w:sz w:val="24"/>
-          <w:szCs w:val="24"/>
-        </w:rPr>
-      </w:pPr>
-    </w:p>
-    <w:p>
-      <w:pPr>
-        <w:pStyle w:val="Heading2"/>
-        <w:numPr>
-          <w:ilvl w:val="1"/>
-          <w:numId w:val="0"/>
-        </w:numPr>
-        <w:pBdr>
-          <w:bottom w:val="single" w:sz="4" w:space="1" w:color="auto"/>
-        </w:pBdr>
-        <w:tabs>
-          <w:tab w:val="num" w:pos="576"/>
-        </w:tabs>
-        <w:spacing w:line="276" w:lineRule="auto"/>
-        <w:ind w:left="576" w:hanging="576"/>
-        <w:rPr>
-          <w:rFonts w:asciiTheme="minorHAnsi" w:hAnsiTheme="minorHAnsi" w:cstheme="minorHAnsi"/>
-          <w:noProof/>
-          <w:sz w:val="24"/>
-          <w:szCs w:val="24"/>
-        </w:rPr>
-      </w:pPr>
-      <w:bookmarkStart w:id="10" w:name="_Toc420154054"/>
-      <w:r>
-        <w:rPr>
-          <w:rFonts w:asciiTheme="minorHAnsi" w:hAnsiTheme="minorHAnsi" w:cstheme="minorHAnsi"/>
-          <w:noProof/>
-          <w:sz w:val="24"/>
-          <w:szCs w:val="24"/>
-        </w:rPr>
-        <w:t>Test Levels</w:t>
-      </w:r>
-      <w:bookmarkEnd w:id="10"/>
-    </w:p>
-    <w:p>
-      <w:pPr>
-        <w:spacing w:line="276" w:lineRule="auto"/>
-        <w:rPr>
-          <w:rFonts w:cstheme="minorHAnsi"/>
-          <w:noProof/>
-          <w:color w:val="000000"/>
-          <w:sz w:val="24"/>
-          <w:szCs w:val="24"/>
-        </w:rPr>
-      </w:pPr>
-    </w:p>
-    <w:p>
-      <w:pPr>
-        <w:numPr>
-          <w:ilvl w:val="0"/>
-          <w:numId w:val="15"/>
-        </w:numPr>
-        <w:spacing w:after="0" w:line="276" w:lineRule="auto"/>
-        <w:rPr>
-          <w:rFonts w:cstheme="minorHAnsi"/>
-          <w:noProof/>
-          <w:sz w:val="24"/>
-          <w:szCs w:val="24"/>
-        </w:rPr>
-      </w:pPr>
-      <w:r>
-        <w:rPr>
-          <w:rFonts w:cstheme="minorHAnsi"/>
-          <w:noProof/>
-          <w:sz w:val="24"/>
-          <w:szCs w:val="24"/>
-        </w:rPr>
-        <w:t>Funtions test: giành cho test từng chức năng trong dự án và không ảnh hưởng từ chức năng khác.</w:t>
-      </w:r>
-    </w:p>
-    <w:p>
-      <w:pPr>
-        <w:numPr>
-          <w:ilvl w:val="0"/>
-          <w:numId w:val="15"/>
-        </w:numPr>
-        <w:spacing w:after="0" w:line="276" w:lineRule="auto"/>
-        <w:rPr>
-          <w:rFonts w:cstheme="minorHAnsi"/>
-          <w:noProof/>
-          <w:sz w:val="24"/>
-          <w:szCs w:val="24"/>
-        </w:rPr>
-      </w:pPr>
-      <w:r>
-        <w:rPr>
-          <w:rFonts w:cstheme="minorHAnsi"/>
-          <w:noProof/>
-          <w:sz w:val="24"/>
-          <w:szCs w:val="24"/>
-        </w:rPr>
-        <w:t xml:space="preserve">Integration test: test tích hợp đảm bảo khi ghép 2 modul lại với nhau không xảy ra lỗi và ko gây xung đột </w:t>
-      </w:r>
-    </w:p>
-    <w:p>
-      <w:pPr>
-        <w:spacing w:line="276" w:lineRule="auto"/>
-        <w:rPr>
-          <w:rFonts w:cstheme="minorHAnsi"/>
-          <w:noProof/>
-          <w:sz w:val="24"/>
-          <w:szCs w:val="24"/>
-        </w:rPr>
-      </w:pPr>
-    </w:p>
-    <w:p>
-      <w:pPr>
-        <w:tabs>
-          <w:tab w:val="left" w:pos="2790"/>
-        </w:tabs>
-        <w:spacing w:line="276" w:lineRule="auto"/>
-        <w:rPr>
-          <w:rFonts w:cstheme="minorHAnsi"/>
-          <w:sz w:val="24"/>
-          <w:szCs w:val="24"/>
-        </w:rPr>
-      </w:pPr>
-      <w:r>
-        <w:rPr>
-          <w:rFonts w:cstheme="minorHAnsi"/>
-          <w:sz w:val="24"/>
-          <w:szCs w:val="24"/>
-        </w:rPr>
-        <w:tab/>
-      </w:r>
-    </w:p>
-    <w:p>
-      <w:pPr>
-        <w:spacing w:line="276" w:lineRule="auto"/>
-        <w:rPr>
-          <w:rFonts w:cstheme="minorHAnsi"/>
-          <w:sz w:val="24"/>
-          <w:szCs w:val="24"/>
-        </w:rPr>
-      </w:pPr>
-    </w:p>
-    <w:p>
-      <w:pPr>
-        <w:spacing w:line="276" w:lineRule="auto"/>
-        <w:rPr>
-          <w:rFonts w:cstheme="minorHAnsi"/>
-          <w:color w:val="000000"/>
-          <w:sz w:val="24"/>
-          <w:szCs w:val="24"/>
-        </w:rPr>
-      </w:pPr>
-    </w:p>
-    <w:p>
-      <w:pPr>
-        <w:spacing w:line="276" w:lineRule="auto"/>
-        <w:rPr>
-          <w:rFonts w:cstheme="minorHAnsi"/>
-          <w:sz w:val="24"/>
-          <w:szCs w:val="24"/>
-        </w:rPr>
-      </w:pPr>
-    </w:p>
-    <w:p>
-      <w:pPr>
-        <w:tabs>
-          <w:tab w:val="left" w:pos="2370"/>
-        </w:tabs>
-        <w:spacing w:line="276" w:lineRule="auto"/>
-        <w:rPr>
-          <w:rFonts w:cstheme="minorHAnsi"/>
-          <w:noProof/>
-          <w:sz w:val="24"/>
-          <w:szCs w:val="24"/>
-        </w:rPr>
-      </w:pPr>
-      <w:r>
-        <w:rPr>
-          <w:rFonts w:cstheme="minorHAnsi"/>
-          <w:noProof/>
-          <w:sz w:val="24"/>
-          <w:szCs w:val="24"/>
-        </w:rPr>
-        <w:tab/>
-      </w:r>
-    </w:p>
-    <w:p>
-      <w:pPr>
-        <w:pStyle w:val="Heading2"/>
-        <w:numPr>
-          <w:ilvl w:val="1"/>
-          <w:numId w:val="0"/>
-        </w:numPr>
-        <w:pBdr>
-          <w:bottom w:val="single" w:sz="4" w:space="1" w:color="auto"/>
-        </w:pBdr>
-        <w:tabs>
-          <w:tab w:val="num" w:pos="576"/>
-        </w:tabs>
-        <w:spacing w:line="276" w:lineRule="auto"/>
-        <w:ind w:left="576" w:hanging="576"/>
-        <w:rPr>
-          <w:rFonts w:asciiTheme="minorHAnsi" w:hAnsiTheme="minorHAnsi" w:cstheme="minorHAnsi"/>
-          <w:noProof/>
-          <w:sz w:val="24"/>
-          <w:szCs w:val="24"/>
-        </w:rPr>
-      </w:pPr>
-      <w:bookmarkStart w:id="11" w:name="_Toc140901776"/>
-      <w:bookmarkStart w:id="12" w:name="_Toc141078779"/>
-      <w:bookmarkStart w:id="13" w:name="_Toc141079433"/>
-      <w:bookmarkStart w:id="14" w:name="_Toc141080119"/>
-      <w:bookmarkStart w:id="15" w:name="_Toc420154055"/>
-      <w:bookmarkEnd w:id="11"/>
-      <w:bookmarkEnd w:id="12"/>
-      <w:bookmarkEnd w:id="13"/>
-      <w:bookmarkEnd w:id="14"/>
-      <w:r>
-        <w:rPr>
-          <w:rFonts w:asciiTheme="minorHAnsi" w:hAnsiTheme="minorHAnsi" w:cstheme="minorHAnsi"/>
-          <w:noProof/>
-          <w:sz w:val="24"/>
-          <w:szCs w:val="24"/>
-        </w:rPr>
-        <w:lastRenderedPageBreak/>
-        <w:t xml:space="preserve">Bug </w:t>
-      </w:r>
-      <w:bookmarkEnd w:id="15"/>
-    </w:p>
-    <w:p>
-      <w:pPr>
-        <w:spacing w:line="276" w:lineRule="auto"/>
-        <w:rPr>
-          <w:rFonts w:cstheme="minorHAnsi"/>
-          <w:noProof/>
-          <w:color w:val="000000"/>
-          <w:sz w:val="24"/>
-          <w:szCs w:val="24"/>
-        </w:rPr>
-      </w:pPr>
-    </w:p>
-    <w:p>
-      <w:pPr>
-        <w:numPr>
-          <w:ilvl w:val="0"/>
-          <w:numId w:val="15"/>
-        </w:numPr>
-        <w:spacing w:after="0" w:line="276" w:lineRule="auto"/>
-        <w:rPr>
-          <w:rFonts w:cstheme="minorHAnsi"/>
-          <w:color w:val="000000"/>
-          <w:sz w:val="24"/>
-          <w:szCs w:val="24"/>
-        </w:rPr>
-      </w:pPr>
-      <w:r>
-        <w:rPr>
-          <w:rFonts w:cstheme="minorHAnsi"/>
-          <w:color w:val="000000"/>
-          <w:sz w:val="24"/>
-          <w:szCs w:val="24"/>
-        </w:rPr>
-        <w:t>High: Các lỗi được đặt ở mức độ nghiêm trọng là các lỗi nằm ở luồng đi chính của chức năng, lỗi khiến cho chức năng không thể hoạt động, gây dừng hệ thống như không thể truy cập trang web, không thể thêm/chỉnh sửa thông tin, các thông tin không được lưu xuống cơ sở dữ liệu,</w:t>
-      </w:r>
-    </w:p>
-    <w:p>
-      <w:pPr>
-        <w:numPr>
-          <w:ilvl w:val="0"/>
-          <w:numId w:val="15"/>
-        </w:numPr>
-        <w:spacing w:after="0" w:line="276" w:lineRule="auto"/>
-        <w:rPr>
-          <w:rFonts w:cstheme="minorHAnsi"/>
-          <w:color w:val="000000"/>
-          <w:sz w:val="24"/>
-          <w:szCs w:val="24"/>
-        </w:rPr>
-      </w:pPr>
-      <w:r>
-        <w:rPr>
-          <w:rFonts w:cstheme="minorHAnsi"/>
-          <w:color w:val="000000"/>
-          <w:sz w:val="24"/>
-          <w:szCs w:val="24"/>
-        </w:rPr>
-        <w:t>Medium :Các lỗi ở mức độ trung bình có thể nằm ở luồng chính hoặc luồng phụ của dự án, có tác động nhất định đến dự án nhưng không quá nghiêm trọng đến mức độ khiến cho chức năng không thể hoạt động đươc như là lưu thông tin sai, phải reload lại trang để hiển thị thông tin vừa thêm không hiển thị thông báo,…</w:t>
-      </w:r>
-    </w:p>
-    <w:p>
-      <w:pPr>
-        <w:numPr>
-          <w:ilvl w:val="0"/>
-          <w:numId w:val="15"/>
-        </w:numPr>
-        <w:spacing w:after="0" w:line="276" w:lineRule="auto"/>
-        <w:rPr>
-          <w:rFonts w:cstheme="minorHAnsi"/>
-          <w:color w:val="000000"/>
-          <w:sz w:val="24"/>
-          <w:szCs w:val="24"/>
-        </w:rPr>
-      </w:pPr>
-      <w:r>
-        <w:rPr>
-          <w:rFonts w:cstheme="minorHAnsi"/>
-          <w:color w:val="000000"/>
-          <w:sz w:val="24"/>
-          <w:szCs w:val="24"/>
-        </w:rPr>
-        <w:t>Low : Đa phần là các lỗi nằm ở giao diện, tên tiêu đề hoặc các lỗi liên quan đến khả năng hiển thị của trang web</w:t>
-      </w:r>
-    </w:p>
-    <w:p>
-      <w:pPr>
-        <w:spacing w:line="276" w:lineRule="auto"/>
-        <w:rPr>
-          <w:rFonts w:cstheme="minorHAnsi"/>
-          <w:color w:val="000000"/>
-          <w:sz w:val="24"/>
-          <w:szCs w:val="24"/>
-        </w:rPr>
-      </w:pPr>
-    </w:p>
-    <w:p>
-      <w:pPr>
-        <w:spacing w:line="276" w:lineRule="auto"/>
-        <w:rPr>
-          <w:rFonts w:cstheme="minorHAnsi"/>
-          <w:color w:val="FF0000"/>
-          <w:sz w:val="24"/>
-          <w:szCs w:val="24"/>
-        </w:rPr>
-      </w:pPr>
-    </w:p>
-    <w:p>
-      <w:pPr>
-        <w:pStyle w:val="Heading2"/>
-        <w:numPr>
-          <w:ilvl w:val="1"/>
-          <w:numId w:val="0"/>
-        </w:numPr>
-        <w:pBdr>
-          <w:bottom w:val="single" w:sz="4" w:space="1" w:color="auto"/>
-        </w:pBdr>
-        <w:tabs>
-          <w:tab w:val="num" w:pos="576"/>
-        </w:tabs>
-        <w:spacing w:line="276" w:lineRule="auto"/>
-        <w:ind w:left="576" w:hanging="576"/>
-        <w:rPr>
-          <w:rFonts w:asciiTheme="minorHAnsi" w:hAnsiTheme="minorHAnsi" w:cstheme="minorHAnsi"/>
-          <w:color w:val="000000"/>
-          <w:sz w:val="24"/>
-          <w:szCs w:val="24"/>
-        </w:rPr>
-      </w:pPr>
-      <w:bookmarkStart w:id="16" w:name="_Toc420154056"/>
-      <w:r>
-        <w:rPr>
-          <w:rFonts w:asciiTheme="minorHAnsi" w:hAnsiTheme="minorHAnsi" w:cstheme="minorHAnsi"/>
-          <w:color w:val="000000"/>
-          <w:sz w:val="24"/>
-          <w:szCs w:val="24"/>
-        </w:rPr>
-        <w:t>Suspension Criteria and Resumption Requirements</w:t>
-      </w:r>
-      <w:bookmarkEnd w:id="16"/>
-    </w:p>
-    <w:p>
-      <w:pPr>
-        <w:spacing w:line="276" w:lineRule="auto"/>
-        <w:rPr>
-          <w:rFonts w:cstheme="minorHAnsi"/>
-          <w:color w:val="0000FF"/>
-          <w:sz w:val="24"/>
-          <w:szCs w:val="24"/>
-        </w:rPr>
-      </w:pPr>
-    </w:p>
-    <w:p>
-      <w:pPr>
-        <w:spacing w:line="276" w:lineRule="auto"/>
-        <w:rPr>
-          <w:rFonts w:cstheme="minorHAnsi"/>
-          <w:sz w:val="24"/>
-          <w:szCs w:val="24"/>
-        </w:rPr>
-      </w:pPr>
-      <w:r>
-        <w:rPr>
-          <w:rFonts w:cstheme="minorHAnsi"/>
-          <w:color w:val="222222"/>
-          <w:sz w:val="24"/>
-          <w:szCs w:val="24"/>
-          <w:shd w:val="clear" w:color="auto" w:fill="FFFFFF"/>
-        </w:rPr>
-        <w:t>Nếu các thành viên trong nhóm báo cáo rằng có </w:t>
-      </w:r>
-      <w:r>
-        <w:rPr>
-          <w:rStyle w:val="Strong"/>
-          <w:rFonts w:cstheme="minorHAnsi"/>
-          <w:color w:val="222222"/>
-          <w:sz w:val="24"/>
-          <w:szCs w:val="24"/>
-          <w:shd w:val="clear" w:color="auto" w:fill="FFFFFF"/>
-        </w:rPr>
-        <w:t>40%</w:t>
-      </w:r>
-      <w:r>
-        <w:rPr>
-          <w:rFonts w:cstheme="minorHAnsi"/>
-          <w:color w:val="222222"/>
-          <w:sz w:val="24"/>
-          <w:szCs w:val="24"/>
-          <w:shd w:val="clear" w:color="auto" w:fill="FFFFFF"/>
-        </w:rPr>
-        <w:t> trường hợp thử nghiệm </w:t>
-      </w:r>
-      <w:r>
-        <w:rPr>
-          <w:rStyle w:val="Strong"/>
-          <w:rFonts w:cstheme="minorHAnsi"/>
-          <w:color w:val="222222"/>
-          <w:sz w:val="24"/>
-          <w:szCs w:val="24"/>
-          <w:shd w:val="clear" w:color="auto" w:fill="FFFFFF"/>
-        </w:rPr>
-        <w:t>thất bại</w:t>
-      </w:r>
-      <w:r>
-        <w:rPr>
-          <w:rFonts w:cstheme="minorHAnsi"/>
-          <w:color w:val="222222"/>
-          <w:sz w:val="24"/>
-          <w:szCs w:val="24"/>
-          <w:shd w:val="clear" w:color="auto" w:fill="FFFFFF"/>
-        </w:rPr>
-        <w:t> , tạm dừng thử nghiệm cho đến khi nhóm phát triển sửa chữa tất cả các trường hợp thất bại.</w:t>
-      </w:r>
-    </w:p>
-    <w:p>
-      <w:pPr>
-        <w:pStyle w:val="Heading2"/>
-        <w:numPr>
-          <w:ilvl w:val="1"/>
-          <w:numId w:val="0"/>
-        </w:numPr>
-        <w:pBdr>
-          <w:bottom w:val="single" w:sz="4" w:space="1" w:color="auto"/>
-        </w:pBdr>
-        <w:tabs>
-          <w:tab w:val="num" w:pos="576"/>
-        </w:tabs>
-        <w:spacing w:line="276" w:lineRule="auto"/>
-        <w:ind w:left="576" w:hanging="576"/>
-        <w:rPr>
-          <w:rFonts w:asciiTheme="minorHAnsi" w:hAnsiTheme="minorHAnsi" w:cstheme="minorHAnsi"/>
-          <w:noProof/>
-          <w:sz w:val="24"/>
-          <w:szCs w:val="24"/>
-        </w:rPr>
-      </w:pPr>
-      <w:bookmarkStart w:id="17" w:name="_Toc420154057"/>
-      <w:r>
-        <w:rPr>
-          <w:rFonts w:asciiTheme="minorHAnsi" w:hAnsiTheme="minorHAnsi" w:cstheme="minorHAnsi"/>
-          <w:noProof/>
-          <w:sz w:val="24"/>
-          <w:szCs w:val="24"/>
-        </w:rPr>
-        <w:t>Test Completeness</w:t>
-      </w:r>
-      <w:bookmarkEnd w:id="17"/>
-    </w:p>
-    <w:p>
-      <w:pPr>
-        <w:numPr>
-          <w:ilvl w:val="0"/>
-          <w:numId w:val="16"/>
-        </w:numPr>
-        <w:shd w:val="clear" w:color="auto" w:fill="FFFFFF"/>
-        <w:spacing w:before="100" w:beforeAutospacing="1" w:after="100" w:afterAutospacing="1" w:line="276" w:lineRule="auto"/>
-        <w:rPr>
-          <w:rFonts w:cstheme="minorHAnsi"/>
-          <w:color w:val="222222"/>
-          <w:sz w:val="24"/>
-          <w:szCs w:val="24"/>
-        </w:rPr>
-      </w:pPr>
-      <w:bookmarkStart w:id="18" w:name="_Toc140901782"/>
-      <w:bookmarkStart w:id="19" w:name="_Toc420154058"/>
-      <w:bookmarkEnd w:id="18"/>
-      <w:r>
-        <w:rPr>
-          <w:rFonts w:cstheme="minorHAnsi"/>
-          <w:color w:val="222222"/>
-          <w:sz w:val="24"/>
-          <w:szCs w:val="24"/>
-        </w:rPr>
-        <w:t>Chỉ định các tiêu chí biểu thị </w:t>
-      </w:r>
-      <w:r>
-        <w:rPr>
-          <w:rFonts w:cstheme="minorHAnsi"/>
-          <w:b/>
-          <w:bCs/>
-          <w:color w:val="222222"/>
-          <w:sz w:val="24"/>
-          <w:szCs w:val="24"/>
-        </w:rPr>
-        <w:t>việc</w:t>
-      </w:r>
-      <w:r>
-        <w:rPr>
-          <w:rFonts w:cstheme="minorHAnsi"/>
-          <w:color w:val="222222"/>
-          <w:sz w:val="24"/>
-          <w:szCs w:val="24"/>
-        </w:rPr>
-        <w:t> hoàn thành giai đoạn thử nghiệm </w:t>
-      </w:r>
-      <w:r>
-        <w:rPr>
-          <w:rFonts w:cstheme="minorHAnsi"/>
-          <w:b/>
-          <w:bCs/>
-          <w:color w:val="222222"/>
-          <w:sz w:val="24"/>
-          <w:szCs w:val="24"/>
-        </w:rPr>
-        <w:t>thành công</w:t>
-      </w:r>
-    </w:p>
-    <w:p>
-      <w:pPr>
-        <w:numPr>
-          <w:ilvl w:val="0"/>
-          <w:numId w:val="16"/>
-        </w:numPr>
-        <w:shd w:val="clear" w:color="auto" w:fill="FFFFFF"/>
-        <w:spacing w:before="100" w:beforeAutospacing="1" w:after="100" w:afterAutospacing="1" w:line="276" w:lineRule="auto"/>
-        <w:rPr>
-          <w:rFonts w:cstheme="minorHAnsi"/>
-          <w:color w:val="222222"/>
-          <w:sz w:val="24"/>
-          <w:szCs w:val="24"/>
-        </w:rPr>
-      </w:pPr>
-      <w:r>
-        <w:rPr>
-          <w:rFonts w:cstheme="minorHAnsi"/>
-          <w:color w:val="222222"/>
-          <w:sz w:val="24"/>
-          <w:szCs w:val="24"/>
-        </w:rPr>
-        <w:t>Tốc độ </w:t>
-      </w:r>
-      <w:r>
-        <w:rPr>
-          <w:rFonts w:cstheme="minorHAnsi"/>
-          <w:b/>
-          <w:bCs/>
-          <w:color w:val="222222"/>
-          <w:sz w:val="24"/>
-          <w:szCs w:val="24"/>
-        </w:rPr>
-        <w:t>chạy</w:t>
-      </w:r>
-      <w:r>
-        <w:rPr>
-          <w:rFonts w:cstheme="minorHAnsi"/>
-          <w:color w:val="222222"/>
-          <w:sz w:val="24"/>
-          <w:szCs w:val="24"/>
-        </w:rPr>
-        <w:t> là bắt buộc là </w:t>
-      </w:r>
-      <w:r>
-        <w:rPr>
-          <w:rFonts w:cstheme="minorHAnsi"/>
-          <w:b/>
-          <w:bCs/>
-          <w:color w:val="222222"/>
-          <w:sz w:val="24"/>
-          <w:szCs w:val="24"/>
-        </w:rPr>
-        <w:t>100%</w:t>
-      </w:r>
-      <w:r>
-        <w:rPr>
-          <w:rFonts w:cstheme="minorHAnsi"/>
-          <w:color w:val="222222"/>
-          <w:sz w:val="24"/>
-          <w:szCs w:val="24"/>
-        </w:rPr>
-        <w:t> trừ khi có lý do rõ ràng.</w:t>
-      </w:r>
-    </w:p>
-    <w:p>
-      <w:pPr>
-        <w:numPr>
-          <w:ilvl w:val="0"/>
-          <w:numId w:val="16"/>
-        </w:numPr>
-        <w:shd w:val="clear" w:color="auto" w:fill="FFFFFF"/>
-        <w:spacing w:before="100" w:beforeAutospacing="1" w:after="100" w:afterAutospacing="1" w:line="276" w:lineRule="auto"/>
-        <w:rPr>
-          <w:rFonts w:cstheme="minorHAnsi"/>
-          <w:color w:val="222222"/>
-          <w:sz w:val="24"/>
-          <w:szCs w:val="24"/>
-        </w:rPr>
-      </w:pPr>
-      <w:r>
-        <w:rPr>
-          <w:rFonts w:cstheme="minorHAnsi"/>
-          <w:color w:val="222222"/>
-          <w:sz w:val="24"/>
-          <w:szCs w:val="24"/>
-        </w:rPr>
-        <w:t>Tỷ lệ </w:t>
-      </w:r>
-      <w:r>
-        <w:rPr>
-          <w:rFonts w:cstheme="minorHAnsi"/>
-          <w:b/>
-          <w:bCs/>
-          <w:color w:val="222222"/>
-          <w:sz w:val="24"/>
-          <w:szCs w:val="24"/>
-        </w:rPr>
-        <w:t>vượt qua</w:t>
-      </w:r>
-      <w:r>
-        <w:rPr>
-          <w:rFonts w:cstheme="minorHAnsi"/>
-          <w:color w:val="222222"/>
-          <w:sz w:val="24"/>
-          <w:szCs w:val="24"/>
-        </w:rPr>
-        <w:t> là </w:t>
-      </w:r>
-      <w:r>
-        <w:rPr>
-          <w:rFonts w:cstheme="minorHAnsi"/>
-          <w:b/>
-          <w:bCs/>
-          <w:color w:val="222222"/>
-          <w:sz w:val="24"/>
-          <w:szCs w:val="24"/>
-        </w:rPr>
-        <w:t>80%,</w:t>
-      </w:r>
-      <w:r>
-        <w:rPr>
-          <w:rFonts w:cstheme="minorHAnsi"/>
-          <w:color w:val="222222"/>
-          <w:sz w:val="24"/>
-          <w:szCs w:val="24"/>
-        </w:rPr>
-        <w:t> đạt được tỷ lệ vượt qua là </w:t>
-      </w:r>
-      <w:r>
-        <w:rPr>
-          <w:rFonts w:cstheme="minorHAnsi"/>
-          <w:b/>
-          <w:bCs/>
-          <w:color w:val="222222"/>
-          <w:sz w:val="24"/>
-          <w:szCs w:val="24"/>
-        </w:rPr>
-        <w:t>bắt buộc</w:t>
-      </w:r>
-    </w:p>
-    <w:p>
-      <w:pPr>
-        <w:pStyle w:val="Heading1"/>
-        <w:tabs>
-          <w:tab w:val="num" w:pos="432"/>
-        </w:tabs>
-        <w:spacing w:before="240" w:after="60" w:line="276" w:lineRule="auto"/>
-        <w:ind w:left="432" w:hanging="432"/>
-        <w:rPr>
-          <w:rFonts w:asciiTheme="minorHAnsi" w:hAnsiTheme="minorHAnsi" w:cstheme="minorHAnsi"/>
-          <w:noProof/>
-        </w:rPr>
-      </w:pPr>
-      <w:r>
-        <w:rPr>
-          <w:rFonts w:asciiTheme="minorHAnsi" w:hAnsiTheme="minorHAnsi" w:cstheme="minorHAnsi"/>
-          <w:noProof/>
-        </w:rPr>
-        <w:t>Test Deliverables</w:t>
-      </w:r>
-      <w:bookmarkEnd w:id="19"/>
-    </w:p>
-    <w:tbl>
-      <w:tblPr>
-        <w:tblW w:w="10232" w:type="dxa"/>
-        <w:tblBorders>
-          <w:top w:val="single" w:sz="4" w:space="0" w:color="000000"/>
-          <w:left w:val="single" w:sz="4" w:space="0" w:color="000000"/>
-          <w:bottom w:val="single" w:sz="4" w:space="0" w:color="000000"/>
-          <w:right w:val="single" w:sz="4" w:space="0" w:color="000000"/>
-          <w:insideH w:val="single" w:sz="4" w:space="0" w:color="000000"/>
-          <w:insideV w:val="single" w:sz="4" w:space="0" w:color="000000"/>
-        </w:tblBorders>
-        <w:tblLayout w:type="fixed"/>
-        <w:tblLook w:val="0400" w:firstRow="0" w:lastRow="0" w:firstColumn="0" w:lastColumn="0" w:noHBand="0" w:noVBand="1"/>
-      </w:tblPr>
-      <w:tblGrid>
-        <w:gridCol w:w="846"/>
-        <w:gridCol w:w="4023"/>
-        <w:gridCol w:w="2627"/>
-        <w:gridCol w:w="2736"/>
-      </w:tblGrid>
-      <w:tr>
-        <w:trPr>
-          <w:trHeight w:val="339"/>
-        </w:trPr>
-        <w:tc>
-          <w:tcPr>
-            <w:tcW w:w="846" w:type="dxa"/>
-            <w:shd w:val="clear" w:color="auto" w:fill="4472C4" w:themeFill="accent5"/>
-          </w:tcPr>
-          <w:p>
-            <w:pPr>
-              <w:spacing w:line="276" w:lineRule="auto"/>
-              <w:jc w:val="center"/>
-              <w:rPr>
-                <w:rFonts w:cstheme="minorHAnsi"/>
-                <w:b/>
-                <w:sz w:val="24"/>
-                <w:szCs w:val="24"/>
-              </w:rPr>
-            </w:pPr>
-            <w:r>
-              <w:rPr>
-                <w:rFonts w:cstheme="minorHAnsi"/>
-                <w:b/>
-                <w:sz w:val="24"/>
-                <w:szCs w:val="24"/>
-              </w:rPr>
-              <w:t>S.No.</w:t>
-            </w:r>
-          </w:p>
-        </w:tc>
-        <w:tc>
-          <w:tcPr>
-            <w:tcW w:w="4023" w:type="dxa"/>
-            <w:shd w:val="clear" w:color="auto" w:fill="4472C4" w:themeFill="accent5"/>
-          </w:tcPr>
-          <w:p>
-            <w:pPr>
-              <w:spacing w:line="276" w:lineRule="auto"/>
-              <w:jc w:val="center"/>
-              <w:rPr>
-                <w:rFonts w:cstheme="minorHAnsi"/>
-                <w:b/>
-                <w:sz w:val="24"/>
-                <w:szCs w:val="24"/>
-              </w:rPr>
-            </w:pPr>
-            <w:r>
-              <w:rPr>
-                <w:rFonts w:cstheme="minorHAnsi"/>
-                <w:b/>
-                <w:sz w:val="24"/>
-                <w:szCs w:val="24"/>
-              </w:rPr>
-              <w:t>Deliverable Name</w:t>
-            </w:r>
-          </w:p>
-        </w:tc>
-        <w:tc>
-          <w:tcPr>
-            <w:tcW w:w="2627" w:type="dxa"/>
-            <w:shd w:val="clear" w:color="auto" w:fill="4472C4" w:themeFill="accent5"/>
-          </w:tcPr>
-          <w:p>
-            <w:pPr>
-              <w:spacing w:line="276" w:lineRule="auto"/>
-              <w:jc w:val="center"/>
-              <w:rPr>
-                <w:rFonts w:cstheme="minorHAnsi"/>
-                <w:b/>
-                <w:sz w:val="24"/>
-                <w:szCs w:val="24"/>
-              </w:rPr>
-            </w:pPr>
-            <w:r>
-              <w:rPr>
-                <w:rFonts w:cstheme="minorHAnsi"/>
-                <w:b/>
-                <w:sz w:val="24"/>
-                <w:szCs w:val="24"/>
-              </w:rPr>
-              <w:t>Author</w:t>
-            </w:r>
-          </w:p>
-        </w:tc>
-        <w:tc>
-          <w:tcPr>
-            <w:tcW w:w="2736" w:type="dxa"/>
-            <w:shd w:val="clear" w:color="auto" w:fill="4472C4" w:themeFill="accent5"/>
-          </w:tcPr>
-          <w:p>
-            <w:pPr>
-              <w:spacing w:line="276" w:lineRule="auto"/>
-              <w:jc w:val="center"/>
-              <w:rPr>
-                <w:rFonts w:cstheme="minorHAnsi"/>
-                <w:b/>
-                <w:sz w:val="24"/>
-                <w:szCs w:val="24"/>
-              </w:rPr>
-            </w:pPr>
-            <w:r>
-              <w:rPr>
-                <w:rFonts w:cstheme="minorHAnsi"/>
-                <w:b/>
-                <w:sz w:val="24"/>
-                <w:szCs w:val="24"/>
-              </w:rPr>
-              <w:t>Reviewer</w:t>
-            </w:r>
-          </w:p>
-        </w:tc>
-      </w:tr>
-      <w:tr>
-        <w:trPr>
-          <w:trHeight w:val="679"/>
-        </w:trPr>
-        <w:tc>
-          <w:tcPr>
-            <w:tcW w:w="846" w:type="dxa"/>
-          </w:tcPr>
-          <w:p>
-            <w:pPr>
-              <w:spacing w:line="276" w:lineRule="auto"/>
-              <w:rPr>
-                <w:rFonts w:cstheme="minorHAnsi"/>
-                <w:sz w:val="24"/>
-                <w:szCs w:val="24"/>
-              </w:rPr>
-            </w:pPr>
-            <w:r>
-              <w:rPr>
-                <w:rFonts w:cstheme="minorHAnsi"/>
-                <w:sz w:val="24"/>
-                <w:szCs w:val="24"/>
-              </w:rPr>
-              <w:t>1.</w:t>
-            </w:r>
-          </w:p>
-        </w:tc>
-        <w:tc>
-          <w:tcPr>
-            <w:tcW w:w="4023" w:type="dxa"/>
-          </w:tcPr>
-          <w:p>
-            <w:pPr>
-              <w:spacing w:line="276" w:lineRule="auto"/>
-              <w:rPr>
-                <w:rFonts w:cstheme="minorHAnsi"/>
-                <w:sz w:val="24"/>
-                <w:szCs w:val="24"/>
-              </w:rPr>
-            </w:pPr>
-            <w:r>
-              <w:rPr>
-                <w:rFonts w:cstheme="minorHAnsi"/>
-                <w:sz w:val="24"/>
-                <w:szCs w:val="24"/>
-              </w:rPr>
-              <w:t>Test Plan</w:t>
-            </w:r>
-          </w:p>
-        </w:tc>
-        <w:tc>
-          <w:tcPr>
-            <w:tcW w:w="2627" w:type="dxa"/>
-          </w:tcPr>
-          <w:p>
-            <w:pPr>
-              <w:spacing w:line="276" w:lineRule="auto"/>
-              <w:rPr>
-                <w:rFonts w:cstheme="minorHAnsi"/>
-                <w:sz w:val="24"/>
-                <w:szCs w:val="24"/>
-              </w:rPr>
-            </w:pPr>
-            <w:r>
-              <w:rPr>
-                <w:rFonts w:cstheme="minorHAnsi"/>
-                <w:sz w:val="24"/>
-                <w:szCs w:val="24"/>
-              </w:rPr>
-              <w:t>Test Lead</w:t>
-            </w:r>
-          </w:p>
-        </w:tc>
-        <w:tc>
-          <w:tcPr>
-            <w:tcW w:w="2736" w:type="dxa"/>
-          </w:tcPr>
-          <w:p>
-            <w:pPr>
-              <w:spacing w:line="276" w:lineRule="auto"/>
-              <w:rPr>
-                <w:rFonts w:cstheme="minorHAnsi"/>
-                <w:sz w:val="24"/>
-                <w:szCs w:val="24"/>
-              </w:rPr>
-            </w:pPr>
-            <w:r>
-              <w:rPr>
-                <w:rFonts w:cstheme="minorHAnsi"/>
-                <w:sz w:val="24"/>
-                <w:szCs w:val="24"/>
-              </w:rPr>
-              <w:t>Mentor</w:t>
-            </w:r>
-          </w:p>
-        </w:tc>
-      </w:tr>
-      <w:tr>
-        <w:trPr>
-          <w:trHeight w:val="701"/>
-        </w:trPr>
-        <w:tc>
-          <w:tcPr>
-            <w:tcW w:w="846" w:type="dxa"/>
-          </w:tcPr>
-          <w:p>
-            <w:pPr>
-              <w:spacing w:line="276" w:lineRule="auto"/>
-              <w:rPr>
-                <w:rFonts w:cstheme="minorHAnsi"/>
-                <w:sz w:val="24"/>
-                <w:szCs w:val="24"/>
-              </w:rPr>
-            </w:pPr>
-            <w:r>
-              <w:rPr>
-                <w:rFonts w:cstheme="minorHAnsi"/>
-                <w:sz w:val="24"/>
-                <w:szCs w:val="24"/>
-              </w:rPr>
-              <w:t>2.</w:t>
-            </w:r>
-          </w:p>
-        </w:tc>
-        <w:tc>
-          <w:tcPr>
-            <w:tcW w:w="4023" w:type="dxa"/>
-          </w:tcPr>
-          <w:p>
-            <w:pPr>
-              <w:spacing w:line="276" w:lineRule="auto"/>
-              <w:rPr>
-                <w:rFonts w:cstheme="minorHAnsi"/>
-                <w:sz w:val="24"/>
-                <w:szCs w:val="24"/>
-              </w:rPr>
-            </w:pPr>
-            <w:r>
-              <w:rPr>
-                <w:rFonts w:cstheme="minorHAnsi"/>
-                <w:sz w:val="24"/>
-                <w:szCs w:val="24"/>
-              </w:rPr>
-              <w:t>Functional Test Cases</w:t>
-            </w:r>
-          </w:p>
-        </w:tc>
-        <w:tc>
-          <w:tcPr>
-            <w:tcW w:w="2627" w:type="dxa"/>
-          </w:tcPr>
-          <w:p>
-            <w:pPr>
-              <w:spacing w:line="276" w:lineRule="auto"/>
-              <w:rPr>
-                <w:rFonts w:cstheme="minorHAnsi"/>
-                <w:sz w:val="24"/>
-                <w:szCs w:val="24"/>
-              </w:rPr>
-            </w:pPr>
-            <w:r>
-              <w:rPr>
-                <w:rFonts w:cstheme="minorHAnsi"/>
-                <w:sz w:val="24"/>
-                <w:szCs w:val="24"/>
-              </w:rPr>
-              <w:t>Test Team</w:t>
-            </w:r>
-          </w:p>
-        </w:tc>
-        <w:tc>
-          <w:tcPr>
-            <w:tcW w:w="2736" w:type="dxa"/>
-          </w:tcPr>
-          <w:p>
-            <w:pPr>
-              <w:spacing w:line="276" w:lineRule="auto"/>
-              <w:rPr>
-                <w:rFonts w:cstheme="minorHAnsi"/>
-                <w:sz w:val="24"/>
-                <w:szCs w:val="24"/>
-              </w:rPr>
-            </w:pPr>
-            <w:r>
-              <w:rPr>
-                <w:rFonts w:cstheme="minorHAnsi"/>
-                <w:sz w:val="24"/>
-                <w:szCs w:val="24"/>
-              </w:rPr>
-              <w:t>Mentor</w:t>
-            </w:r>
-          </w:p>
-          <w:p>
-            <w:pPr>
-              <w:spacing w:line="276" w:lineRule="auto"/>
-              <w:rPr>
-                <w:rFonts w:cstheme="minorHAnsi"/>
-                <w:sz w:val="24"/>
-                <w:szCs w:val="24"/>
-              </w:rPr>
-            </w:pPr>
-          </w:p>
-          <w:p>
-            <w:pPr>
-              <w:spacing w:line="276" w:lineRule="auto"/>
-              <w:rPr>
-                <w:rFonts w:cstheme="minorHAnsi"/>
-                <w:sz w:val="24"/>
-                <w:szCs w:val="24"/>
-              </w:rPr>
-            </w:pPr>
-          </w:p>
-        </w:tc>
-      </w:tr>
-      <w:tr>
-        <w:trPr>
-          <w:trHeight w:val="679"/>
-        </w:trPr>
-        <w:tc>
-          <w:tcPr>
-            <w:tcW w:w="846" w:type="dxa"/>
-          </w:tcPr>
-          <w:p>
-            <w:pPr>
-              <w:spacing w:line="276" w:lineRule="auto"/>
-              <w:rPr>
-                <w:rFonts w:cstheme="minorHAnsi"/>
-                <w:sz w:val="24"/>
-                <w:szCs w:val="24"/>
-              </w:rPr>
-            </w:pPr>
-            <w:r>
-              <w:rPr>
-                <w:rFonts w:cstheme="minorHAnsi"/>
-                <w:sz w:val="24"/>
-                <w:szCs w:val="24"/>
-              </w:rPr>
-              <w:t>3.</w:t>
-            </w:r>
-          </w:p>
-        </w:tc>
-        <w:tc>
-          <w:tcPr>
-            <w:tcW w:w="4023" w:type="dxa"/>
-          </w:tcPr>
-          <w:p>
-            <w:pPr>
-              <w:spacing w:line="276" w:lineRule="auto"/>
-              <w:rPr>
-                <w:rFonts w:cstheme="minorHAnsi"/>
-                <w:sz w:val="24"/>
-                <w:szCs w:val="24"/>
-              </w:rPr>
-            </w:pPr>
-            <w:r>
-              <w:rPr>
-                <w:rFonts w:cstheme="minorHAnsi"/>
-                <w:sz w:val="24"/>
-                <w:szCs w:val="24"/>
-              </w:rPr>
-              <w:t>Logging Defects in HP ALM</w:t>
-            </w:r>
-          </w:p>
-        </w:tc>
-        <w:tc>
-          <w:tcPr>
-            <w:tcW w:w="2627" w:type="dxa"/>
-          </w:tcPr>
-          <w:p>
-            <w:pPr>
-              <w:spacing w:line="276" w:lineRule="auto"/>
-              <w:rPr>
-                <w:rFonts w:cstheme="minorHAnsi"/>
-                <w:sz w:val="24"/>
-                <w:szCs w:val="24"/>
-              </w:rPr>
-            </w:pPr>
-            <w:r>
-              <w:rPr>
-                <w:rFonts w:cstheme="minorHAnsi"/>
-                <w:sz w:val="24"/>
-                <w:szCs w:val="24"/>
-              </w:rPr>
-              <w:t>Test Team</w:t>
-            </w:r>
-          </w:p>
-        </w:tc>
-        <w:tc>
-          <w:tcPr>
-            <w:tcW w:w="2736" w:type="dxa"/>
-          </w:tcPr>
-          <w:p>
-            <w:pPr>
-              <w:spacing w:line="276" w:lineRule="auto"/>
-              <w:rPr>
-                <w:rFonts w:cstheme="minorHAnsi"/>
-                <w:sz w:val="24"/>
-                <w:szCs w:val="24"/>
-              </w:rPr>
-            </w:pPr>
-            <w:r>
-              <w:rPr>
-                <w:rFonts w:cstheme="minorHAnsi"/>
-                <w:sz w:val="24"/>
-                <w:szCs w:val="24"/>
-              </w:rPr>
-              <w:t>Test Lead/ Coder/ Mentor</w:t>
-            </w:r>
-          </w:p>
-          <w:p>
-            <w:pPr>
-              <w:spacing w:line="276" w:lineRule="auto"/>
-              <w:rPr>
-                <w:rFonts w:cstheme="minorHAnsi"/>
-                <w:sz w:val="24"/>
-                <w:szCs w:val="24"/>
-              </w:rPr>
-            </w:pPr>
-          </w:p>
-        </w:tc>
-      </w:tr>
-      <w:tr>
-        <w:trPr>
-          <w:trHeight w:val="679"/>
-        </w:trPr>
-        <w:tc>
-          <w:tcPr>
-            <w:tcW w:w="846" w:type="dxa"/>
-          </w:tcPr>
-          <w:p>
-            <w:pPr>
-              <w:spacing w:line="276" w:lineRule="auto"/>
-              <w:rPr>
-                <w:rFonts w:cstheme="minorHAnsi"/>
-                <w:sz w:val="24"/>
-                <w:szCs w:val="24"/>
-              </w:rPr>
-            </w:pPr>
-            <w:r>
-              <w:rPr>
-                <w:rFonts w:cstheme="minorHAnsi"/>
-                <w:sz w:val="24"/>
-                <w:szCs w:val="24"/>
-              </w:rPr>
-              <w:lastRenderedPageBreak/>
-              <w:t>4.</w:t>
-            </w:r>
-          </w:p>
-        </w:tc>
-        <w:tc>
-          <w:tcPr>
-            <w:tcW w:w="4023" w:type="dxa"/>
-          </w:tcPr>
-          <w:p>
-            <w:pPr>
-              <w:spacing w:line="276" w:lineRule="auto"/>
-              <w:rPr>
-                <w:rFonts w:cstheme="minorHAnsi"/>
-                <w:sz w:val="24"/>
-                <w:szCs w:val="24"/>
-              </w:rPr>
-            </w:pPr>
-            <w:r>
-              <w:rPr>
-                <w:rFonts w:cstheme="minorHAnsi"/>
-                <w:sz w:val="24"/>
-                <w:szCs w:val="24"/>
-              </w:rPr>
-              <w:t>Daily/weekly status report</w:t>
-            </w:r>
-          </w:p>
-        </w:tc>
-        <w:tc>
-          <w:tcPr>
-            <w:tcW w:w="2627" w:type="dxa"/>
-          </w:tcPr>
-          <w:p>
-            <w:pPr>
-              <w:spacing w:line="276" w:lineRule="auto"/>
-              <w:rPr>
-                <w:rFonts w:cstheme="minorHAnsi"/>
-                <w:sz w:val="24"/>
-                <w:szCs w:val="24"/>
-              </w:rPr>
-            </w:pPr>
-            <w:r>
-              <w:rPr>
-                <w:rFonts w:cstheme="minorHAnsi"/>
-                <w:sz w:val="24"/>
-                <w:szCs w:val="24"/>
-              </w:rPr>
-              <w:t>Test Team/ Test Lead</w:t>
-            </w:r>
-          </w:p>
-        </w:tc>
-        <w:tc>
-          <w:tcPr>
-            <w:tcW w:w="2736" w:type="dxa"/>
-          </w:tcPr>
-          <w:p>
-            <w:pPr>
-              <w:spacing w:line="276" w:lineRule="auto"/>
-              <w:rPr>
-                <w:rFonts w:cstheme="minorHAnsi"/>
-                <w:sz w:val="24"/>
-                <w:szCs w:val="24"/>
-              </w:rPr>
-            </w:pPr>
-            <w:r>
-              <w:rPr>
-                <w:rFonts w:cstheme="minorHAnsi"/>
-                <w:sz w:val="24"/>
-                <w:szCs w:val="24"/>
-              </w:rPr>
-              <w:t>Test Lead/Mentor</w:t>
-            </w:r>
-          </w:p>
-        </w:tc>
-      </w:tr>
-      <w:tr>
-        <w:trPr>
-          <w:trHeight w:val="339"/>
-        </w:trPr>
-        <w:tc>
-          <w:tcPr>
-            <w:tcW w:w="846" w:type="dxa"/>
-          </w:tcPr>
-          <w:p>
-            <w:pPr>
-              <w:spacing w:line="276" w:lineRule="auto"/>
-              <w:rPr>
-                <w:rFonts w:cstheme="minorHAnsi"/>
-                <w:sz w:val="24"/>
-                <w:szCs w:val="24"/>
-              </w:rPr>
-            </w:pPr>
-            <w:r>
-              <w:rPr>
-                <w:rFonts w:cstheme="minorHAnsi"/>
-                <w:sz w:val="24"/>
-                <w:szCs w:val="24"/>
-              </w:rPr>
-              <w:t>5.</w:t>
-            </w:r>
-          </w:p>
-        </w:tc>
-        <w:tc>
-          <w:tcPr>
-            <w:tcW w:w="4023" w:type="dxa"/>
-          </w:tcPr>
-          <w:p>
-            <w:pPr>
-              <w:spacing w:line="276" w:lineRule="auto"/>
-              <w:rPr>
-                <w:rFonts w:cstheme="minorHAnsi"/>
-                <w:sz w:val="24"/>
-                <w:szCs w:val="24"/>
-              </w:rPr>
-            </w:pPr>
-            <w:r>
-              <w:rPr>
-                <w:rFonts w:cstheme="minorHAnsi"/>
-                <w:sz w:val="24"/>
-                <w:szCs w:val="24"/>
-              </w:rPr>
-              <w:t>Test Closure report</w:t>
-            </w:r>
-          </w:p>
-        </w:tc>
-        <w:tc>
-          <w:tcPr>
-            <w:tcW w:w="2627" w:type="dxa"/>
-          </w:tcPr>
-          <w:p>
-            <w:pPr>
-              <w:spacing w:line="276" w:lineRule="auto"/>
-              <w:rPr>
-                <w:rFonts w:cstheme="minorHAnsi"/>
-                <w:sz w:val="24"/>
-                <w:szCs w:val="24"/>
-              </w:rPr>
-            </w:pPr>
-            <w:r>
-              <w:rPr>
-                <w:rFonts w:cstheme="minorHAnsi"/>
-                <w:sz w:val="24"/>
-                <w:szCs w:val="24"/>
-              </w:rPr>
-              <w:t>Test Lead</w:t>
-            </w:r>
-          </w:p>
-        </w:tc>
-        <w:tc>
-          <w:tcPr>
-            <w:tcW w:w="2736" w:type="dxa"/>
-          </w:tcPr>
-          <w:p>
-            <w:pPr>
-              <w:spacing w:line="276" w:lineRule="auto"/>
-              <w:rPr>
-                <w:rFonts w:cstheme="minorHAnsi"/>
-                <w:sz w:val="24"/>
-                <w:szCs w:val="24"/>
-              </w:rPr>
-            </w:pPr>
-            <w:r>
-              <w:rPr>
-                <w:rFonts w:cstheme="minorHAnsi"/>
-                <w:sz w:val="24"/>
-                <w:szCs w:val="24"/>
-              </w:rPr>
-              <w:t>Mentor</w:t>
-            </w:r>
-          </w:p>
-        </w:tc>
-      </w:tr>
-    </w:tbl>
-    <w:p>
-      <w:pPr>
-        <w:spacing w:line="276" w:lineRule="auto"/>
-        <w:rPr>
-          <w:rFonts w:cstheme="minorHAnsi"/>
-          <w:noProof/>
-          <w:sz w:val="24"/>
-          <w:szCs w:val="24"/>
-        </w:rPr>
-      </w:pPr>
-    </w:p>
-    <w:p>
-      <w:pPr>
-        <w:pStyle w:val="Heading1"/>
-        <w:tabs>
-          <w:tab w:val="num" w:pos="432"/>
-        </w:tabs>
-        <w:spacing w:before="240" w:after="60" w:line="276" w:lineRule="auto"/>
-        <w:ind w:left="432" w:hanging="432"/>
-        <w:rPr>
-          <w:rFonts w:asciiTheme="minorHAnsi" w:hAnsiTheme="minorHAnsi" w:cstheme="minorHAnsi"/>
-        </w:rPr>
-      </w:pPr>
-      <w:bookmarkStart w:id="20" w:name="_Toc420154059"/>
-      <w:r>
-        <w:rPr>
-          <w:rFonts w:asciiTheme="minorHAnsi" w:hAnsiTheme="minorHAnsi" w:cstheme="minorHAnsi"/>
-        </w:rPr>
-        <w:t>Resource &amp; Environment Needs</w:t>
-      </w:r>
-      <w:bookmarkEnd w:id="20"/>
-    </w:p>
-    <w:p>
-      <w:pPr>
-        <w:pStyle w:val="Header"/>
-        <w:tabs>
-          <w:tab w:val="left" w:pos="360"/>
-        </w:tabs>
-        <w:spacing w:line="276" w:lineRule="auto"/>
-        <w:rPr>
-          <w:rFonts w:cstheme="minorHAnsi"/>
-          <w:sz w:val="24"/>
-          <w:szCs w:val="24"/>
-        </w:rPr>
-      </w:pPr>
-    </w:p>
-    <w:p>
-      <w:pPr>
-        <w:pStyle w:val="Heading2"/>
-        <w:numPr>
-          <w:ilvl w:val="1"/>
-          <w:numId w:val="0"/>
-        </w:numPr>
-        <w:pBdr>
-          <w:bottom w:val="single" w:sz="4" w:space="1" w:color="auto"/>
-        </w:pBdr>
-        <w:tabs>
-          <w:tab w:val="num" w:pos="576"/>
-        </w:tabs>
-        <w:spacing w:line="276" w:lineRule="auto"/>
-        <w:ind w:left="576" w:hanging="576"/>
-        <w:rPr>
-          <w:rFonts w:asciiTheme="minorHAnsi" w:hAnsiTheme="minorHAnsi" w:cstheme="minorHAnsi"/>
-          <w:sz w:val="24"/>
-          <w:szCs w:val="24"/>
-        </w:rPr>
-      </w:pPr>
-      <w:bookmarkStart w:id="21" w:name="_Toc420154060"/>
-      <w:r>
-        <w:rPr>
-          <w:rFonts w:asciiTheme="minorHAnsi" w:hAnsiTheme="minorHAnsi" w:cstheme="minorHAnsi"/>
-          <w:sz w:val="24"/>
-          <w:szCs w:val="24"/>
-        </w:rPr>
-        <w:t>Testing Tools</w:t>
-      </w:r>
-      <w:bookmarkEnd w:id="21"/>
-    </w:p>
-    <w:p>
-      <w:pPr>
-        <w:spacing w:line="276" w:lineRule="auto"/>
-        <w:rPr>
-          <w:rFonts w:cstheme="minorHAnsi"/>
-          <w:sz w:val="24"/>
-          <w:szCs w:val="24"/>
-        </w:rPr>
-      </w:pPr>
-    </w:p>
-    <w:tbl>
-      <w:tblPr>
-        <w:tblW w:w="10259" w:type="dxa"/>
-        <w:tblBorders>
-          <w:top w:val="single" w:sz="2" w:space="0" w:color="auto"/>
-          <w:left w:val="single" w:sz="2" w:space="0" w:color="auto"/>
-          <w:bottom w:val="single" w:sz="2" w:space="0" w:color="auto"/>
-          <w:right w:val="single" w:sz="2" w:space="0" w:color="auto"/>
-        </w:tblBorders>
-        <w:shd w:val="clear" w:color="auto" w:fill="FFFFFF"/>
-        <w:tblCellMar>
-          <w:top w:w="15" w:type="dxa"/>
-          <w:left w:w="15" w:type="dxa"/>
-          <w:bottom w:w="15" w:type="dxa"/>
-          <w:right w:w="15" w:type="dxa"/>
-        </w:tblCellMar>
-        <w:tblLook w:val="04A0" w:firstRow="1" w:lastRow="0" w:firstColumn="1" w:lastColumn="0" w:noHBand="0" w:noVBand="1"/>
-      </w:tblPr>
-      <w:tblGrid>
-        <w:gridCol w:w="1067"/>
-        <w:gridCol w:w="1737"/>
-        <w:gridCol w:w="7455"/>
-      </w:tblGrid>
-      <w:tr>
-        <w:trPr>
-          <w:trHeight w:val="615"/>
-        </w:trPr>
-        <w:tc>
-          <w:tcPr>
-            <w:tcW w:w="0" w:type="auto"/>
-            <w:tcBorders>
-              <w:top w:val="single" w:sz="6" w:space="0" w:color="DDDDDD"/>
-              <w:left w:val="nil"/>
-              <w:bottom w:val="nil"/>
-              <w:right w:val="nil"/>
-            </w:tcBorders>
-            <w:shd w:val="clear" w:color="auto" w:fill="4472C4" w:themeFill="accent5"/>
-            <w:tcMar>
-              <w:top w:w="120" w:type="dxa"/>
-              <w:left w:w="120" w:type="dxa"/>
-              <w:bottom w:w="120" w:type="dxa"/>
-              <w:right w:w="120" w:type="dxa"/>
-            </w:tcMar>
-            <w:hideMark/>
-          </w:tcPr>
-          <w:p>
-            <w:pPr>
-              <w:spacing w:after="300" w:line="276" w:lineRule="auto"/>
-              <w:rPr>
-                <w:rFonts w:cstheme="minorHAnsi"/>
-                <w:color w:val="222222"/>
-                <w:sz w:val="24"/>
-                <w:szCs w:val="24"/>
-              </w:rPr>
-            </w:pPr>
-            <w:r>
-              <w:rPr>
-                <w:rFonts w:cstheme="minorHAnsi"/>
-                <w:b/>
-                <w:bCs/>
-                <w:color w:val="222222"/>
-                <w:sz w:val="24"/>
-                <w:szCs w:val="24"/>
-              </w:rPr>
-              <w:t>Không.</w:t>
-            </w:r>
-          </w:p>
-        </w:tc>
-        <w:tc>
-          <w:tcPr>
-            <w:tcW w:w="0" w:type="auto"/>
-            <w:tcBorders>
-              <w:top w:val="single" w:sz="6" w:space="0" w:color="DDDDDD"/>
-              <w:left w:val="nil"/>
-              <w:bottom w:val="nil"/>
-              <w:right w:val="nil"/>
-            </w:tcBorders>
-            <w:shd w:val="clear" w:color="auto" w:fill="4472C4" w:themeFill="accent5"/>
-            <w:tcMar>
-              <w:top w:w="120" w:type="dxa"/>
-              <w:left w:w="120" w:type="dxa"/>
-              <w:bottom w:w="120" w:type="dxa"/>
-              <w:right w:w="120" w:type="dxa"/>
-            </w:tcMar>
-            <w:hideMark/>
-          </w:tcPr>
-          <w:p>
-            <w:pPr>
-              <w:spacing w:after="300" w:line="276" w:lineRule="auto"/>
-              <w:rPr>
-                <w:rFonts w:cstheme="minorHAnsi"/>
-                <w:color w:val="222222"/>
-                <w:sz w:val="24"/>
-                <w:szCs w:val="24"/>
-              </w:rPr>
-            </w:pPr>
-            <w:r>
-              <w:rPr>
-                <w:rFonts w:cstheme="minorHAnsi"/>
-                <w:b/>
-                <w:bCs/>
-                <w:color w:val="222222"/>
-                <w:sz w:val="24"/>
-                <w:szCs w:val="24"/>
-              </w:rPr>
-              <w:t>Tài nguyên</w:t>
-            </w:r>
-          </w:p>
-        </w:tc>
-        <w:tc>
-          <w:tcPr>
-            <w:tcW w:w="7455" w:type="dxa"/>
-            <w:tcBorders>
-              <w:top w:val="single" w:sz="6" w:space="0" w:color="DDDDDD"/>
-              <w:left w:val="nil"/>
-              <w:bottom w:val="nil"/>
-              <w:right w:val="nil"/>
-            </w:tcBorders>
-            <w:shd w:val="clear" w:color="auto" w:fill="4472C4" w:themeFill="accent5"/>
-            <w:tcMar>
-              <w:top w:w="120" w:type="dxa"/>
-              <w:left w:w="120" w:type="dxa"/>
-              <w:bottom w:w="120" w:type="dxa"/>
-              <w:right w:w="120" w:type="dxa"/>
-            </w:tcMar>
-            <w:hideMark/>
-          </w:tcPr>
-          <w:p>
-            <w:pPr>
-              <w:spacing w:after="300" w:line="276" w:lineRule="auto"/>
-              <w:rPr>
-                <w:rFonts w:cstheme="minorHAnsi"/>
-                <w:color w:val="222222"/>
-                <w:sz w:val="24"/>
-                <w:szCs w:val="24"/>
-              </w:rPr>
-            </w:pPr>
-            <w:r>
-              <w:rPr>
-                <w:rFonts w:cstheme="minorHAnsi"/>
-                <w:b/>
-                <w:bCs/>
-                <w:color w:val="222222"/>
-                <w:sz w:val="24"/>
-                <w:szCs w:val="24"/>
-              </w:rPr>
-              <w:t>Mô tả</w:t>
-            </w:r>
-          </w:p>
-        </w:tc>
-      </w:tr>
-      <w:tr>
-        <w:trPr>
-          <w:trHeight w:val="929"/>
-        </w:trPr>
-        <w:tc>
-          <w:tcPr>
-            <w:tcW w:w="0" w:type="auto"/>
-            <w:tcBorders>
-              <w:top w:val="single" w:sz="6" w:space="0" w:color="DDDDDD"/>
-              <w:left w:val="nil"/>
-              <w:bottom w:val="nil"/>
-              <w:right w:val="nil"/>
-            </w:tcBorders>
-            <w:shd w:val="clear" w:color="auto" w:fill="auto"/>
-            <w:tcMar>
-              <w:top w:w="120" w:type="dxa"/>
-              <w:left w:w="120" w:type="dxa"/>
-              <w:bottom w:w="120" w:type="dxa"/>
-              <w:right w:w="120" w:type="dxa"/>
-            </w:tcMar>
-            <w:hideMark/>
-          </w:tcPr>
-          <w:p>
-            <w:pPr>
-              <w:spacing w:after="300" w:line="276" w:lineRule="auto"/>
-              <w:rPr>
-                <w:rFonts w:cstheme="minorHAnsi"/>
-                <w:color w:val="222222"/>
-                <w:sz w:val="24"/>
-                <w:szCs w:val="24"/>
-              </w:rPr>
-            </w:pPr>
-            <w:r>
-              <w:rPr>
-                <w:rFonts w:cstheme="minorHAnsi"/>
-                <w:b/>
-                <w:bCs/>
-                <w:color w:val="222222"/>
-                <w:sz w:val="24"/>
-                <w:szCs w:val="24"/>
-              </w:rPr>
-              <w:t>1.</w:t>
-            </w:r>
-          </w:p>
-        </w:tc>
-        <w:tc>
-          <w:tcPr>
-            <w:tcW w:w="0" w:type="auto"/>
-            <w:tcBorders>
-              <w:top w:val="single" w:sz="6" w:space="0" w:color="DDDDDD"/>
-              <w:left w:val="nil"/>
-              <w:bottom w:val="nil"/>
-              <w:right w:val="nil"/>
-            </w:tcBorders>
-            <w:shd w:val="clear" w:color="auto" w:fill="auto"/>
-            <w:tcMar>
-              <w:top w:w="120" w:type="dxa"/>
-              <w:left w:w="120" w:type="dxa"/>
-              <w:bottom w:w="120" w:type="dxa"/>
-              <w:right w:w="120" w:type="dxa"/>
-            </w:tcMar>
-            <w:hideMark/>
-          </w:tcPr>
-          <w:p>
-            <w:pPr>
-              <w:spacing w:after="300" w:line="276" w:lineRule="auto"/>
-              <w:rPr>
-                <w:rFonts w:cstheme="minorHAnsi"/>
-                <w:color w:val="222222"/>
-                <w:sz w:val="24"/>
-                <w:szCs w:val="24"/>
-              </w:rPr>
-            </w:pPr>
-            <w:r>
-              <w:rPr>
-                <w:rFonts w:cstheme="minorHAnsi"/>
-                <w:color w:val="222222"/>
-                <w:sz w:val="24"/>
-                <w:szCs w:val="24"/>
-              </w:rPr>
-              <w:t>Máy chủ</w:t>
-            </w:r>
-          </w:p>
-        </w:tc>
-        <w:tc>
-          <w:tcPr>
-            <w:tcW w:w="7455" w:type="dxa"/>
-            <w:tcBorders>
-              <w:top w:val="single" w:sz="6" w:space="0" w:color="DDDDDD"/>
-              <w:left w:val="nil"/>
-              <w:bottom w:val="nil"/>
-              <w:right w:val="nil"/>
-            </w:tcBorders>
-            <w:shd w:val="clear" w:color="auto" w:fill="auto"/>
-            <w:tcMar>
-              <w:top w:w="120" w:type="dxa"/>
-              <w:left w:w="120" w:type="dxa"/>
-              <w:bottom w:w="120" w:type="dxa"/>
-              <w:right w:w="120" w:type="dxa"/>
-            </w:tcMar>
-            <w:hideMark/>
-          </w:tcPr>
-          <w:p>
-            <w:pPr>
-              <w:spacing w:after="300" w:line="276" w:lineRule="auto"/>
-              <w:rPr>
-                <w:rFonts w:cstheme="minorHAnsi"/>
-                <w:color w:val="222222"/>
-                <w:sz w:val="24"/>
-                <w:szCs w:val="24"/>
-              </w:rPr>
-            </w:pPr>
-            <w:r>
-              <w:rPr>
-                <w:rFonts w:cstheme="minorHAnsi"/>
-                <w:color w:val="222222"/>
-                <w:sz w:val="24"/>
-                <w:szCs w:val="24"/>
-              </w:rPr>
-              <w:t>Cần một máy chủ cơ sở dữ liệu cài đặt máy chủ MySQL Máy chủ web cài đặt Máy chủ Apache</w:t>
-            </w:r>
-          </w:p>
-        </w:tc>
-      </w:tr>
-      <w:tr>
-        <w:trPr>
-          <w:trHeight w:val="1258"/>
-        </w:trPr>
-        <w:tc>
-          <w:tcPr>
-            <w:tcW w:w="0" w:type="auto"/>
-            <w:tcBorders>
-              <w:top w:val="single" w:sz="6" w:space="0" w:color="DDDDDD"/>
-              <w:left w:val="nil"/>
-              <w:bottom w:val="nil"/>
-              <w:right w:val="nil"/>
-            </w:tcBorders>
-            <w:shd w:val="clear" w:color="auto" w:fill="F9F9F9"/>
-            <w:tcMar>
-              <w:top w:w="120" w:type="dxa"/>
-              <w:left w:w="120" w:type="dxa"/>
-              <w:bottom w:w="120" w:type="dxa"/>
-              <w:right w:w="120" w:type="dxa"/>
-            </w:tcMar>
-            <w:hideMark/>
-          </w:tcPr>
-          <w:p>
-            <w:pPr>
-              <w:spacing w:after="300" w:line="276" w:lineRule="auto"/>
-              <w:rPr>
-                <w:rFonts w:cstheme="minorHAnsi"/>
-                <w:color w:val="222222"/>
-                <w:sz w:val="24"/>
-                <w:szCs w:val="24"/>
-              </w:rPr>
-            </w:pPr>
-            <w:r>
-              <w:rPr>
-                <w:rFonts w:cstheme="minorHAnsi"/>
-                <w:b/>
-                <w:bCs/>
-                <w:color w:val="222222"/>
-                <w:sz w:val="24"/>
-                <w:szCs w:val="24"/>
-              </w:rPr>
-              <w:t>2.</w:t>
-            </w:r>
-          </w:p>
-        </w:tc>
-        <w:tc>
-          <w:tcPr>
-            <w:tcW w:w="0" w:type="auto"/>
-            <w:tcBorders>
-              <w:top w:val="single" w:sz="6" w:space="0" w:color="DDDDDD"/>
-              <w:left w:val="nil"/>
-              <w:bottom w:val="nil"/>
-              <w:right w:val="nil"/>
-            </w:tcBorders>
-            <w:shd w:val="clear" w:color="auto" w:fill="F9F9F9"/>
-            <w:tcMar>
-              <w:top w:w="120" w:type="dxa"/>
-              <w:left w:w="120" w:type="dxa"/>
-              <w:bottom w:w="120" w:type="dxa"/>
-              <w:right w:w="120" w:type="dxa"/>
-            </w:tcMar>
-            <w:hideMark/>
-          </w:tcPr>
-          <w:p>
-            <w:pPr>
-              <w:spacing w:after="300" w:line="276" w:lineRule="auto"/>
-              <w:rPr>
-                <w:rFonts w:cstheme="minorHAnsi"/>
-                <w:color w:val="222222"/>
-                <w:sz w:val="24"/>
-                <w:szCs w:val="24"/>
-              </w:rPr>
-            </w:pPr>
-            <w:r>
-              <w:rPr>
-                <w:rFonts w:cstheme="minorHAnsi"/>
-                <w:color w:val="222222"/>
-                <w:sz w:val="24"/>
-                <w:szCs w:val="24"/>
-              </w:rPr>
-              <w:t>Công cụ kiểm tra</w:t>
-            </w:r>
-          </w:p>
-        </w:tc>
-        <w:tc>
-          <w:tcPr>
-            <w:tcW w:w="7455" w:type="dxa"/>
-            <w:tcBorders>
-              <w:top w:val="single" w:sz="6" w:space="0" w:color="DDDDDD"/>
-              <w:left w:val="nil"/>
-              <w:bottom w:val="nil"/>
-              <w:right w:val="nil"/>
-            </w:tcBorders>
-            <w:shd w:val="clear" w:color="auto" w:fill="F9F9F9"/>
-            <w:tcMar>
-              <w:top w:w="120" w:type="dxa"/>
-              <w:left w:w="120" w:type="dxa"/>
-              <w:bottom w:w="120" w:type="dxa"/>
-              <w:right w:w="120" w:type="dxa"/>
-            </w:tcMar>
-            <w:hideMark/>
-          </w:tcPr>
-          <w:p>
-            <w:pPr>
-              <w:spacing w:after="300" w:line="276" w:lineRule="auto"/>
-              <w:rPr>
-                <w:rFonts w:cstheme="minorHAnsi"/>
-                <w:color w:val="222222"/>
-                <w:sz w:val="24"/>
-                <w:szCs w:val="24"/>
-              </w:rPr>
-            </w:pPr>
-            <w:r>
-              <w:rPr>
-                <w:rFonts w:cstheme="minorHAnsi"/>
-                <w:color w:val="222222"/>
-                <w:sz w:val="24"/>
-                <w:szCs w:val="24"/>
-              </w:rPr>
-              <w:t>Phát triển một công cụ Kiểm tra có thể tự động tạo kết quả kiểm tra đến biểu mẫu được xác định trước và thực hiện kiểm tra tự động</w:t>
-            </w:r>
-          </w:p>
-        </w:tc>
-      </w:tr>
-      <w:tr>
-        <w:trPr>
-          <w:trHeight w:val="929"/>
-        </w:trPr>
-        <w:tc>
-          <w:tcPr>
-            <w:tcW w:w="0" w:type="auto"/>
-            <w:tcBorders>
-              <w:top w:val="single" w:sz="6" w:space="0" w:color="DDDDDD"/>
-              <w:left w:val="nil"/>
-              <w:bottom w:val="nil"/>
-              <w:right w:val="nil"/>
-            </w:tcBorders>
-            <w:shd w:val="clear" w:color="auto" w:fill="auto"/>
-            <w:tcMar>
-              <w:top w:w="120" w:type="dxa"/>
-              <w:left w:w="120" w:type="dxa"/>
-              <w:bottom w:w="120" w:type="dxa"/>
-              <w:right w:w="120" w:type="dxa"/>
-            </w:tcMar>
-            <w:hideMark/>
-          </w:tcPr>
-          <w:p>
-            <w:pPr>
-              <w:spacing w:after="300" w:line="276" w:lineRule="auto"/>
-              <w:rPr>
-                <w:rFonts w:cstheme="minorHAnsi"/>
-                <w:color w:val="222222"/>
-                <w:sz w:val="24"/>
-                <w:szCs w:val="24"/>
-              </w:rPr>
-            </w:pPr>
-            <w:r>
-              <w:rPr>
-                <w:rFonts w:cstheme="minorHAnsi"/>
-                <w:b/>
-                <w:bCs/>
-                <w:color w:val="222222"/>
-                <w:sz w:val="24"/>
-                <w:szCs w:val="24"/>
-              </w:rPr>
-              <w:t>3.</w:t>
-            </w:r>
-          </w:p>
-        </w:tc>
-        <w:tc>
-          <w:tcPr>
-            <w:tcW w:w="0" w:type="auto"/>
-            <w:tcBorders>
-              <w:top w:val="single" w:sz="6" w:space="0" w:color="DDDDDD"/>
-              <w:left w:val="nil"/>
-              <w:bottom w:val="nil"/>
-              <w:right w:val="nil"/>
-            </w:tcBorders>
-            <w:shd w:val="clear" w:color="auto" w:fill="auto"/>
-            <w:tcMar>
-              <w:top w:w="120" w:type="dxa"/>
-              <w:left w:w="120" w:type="dxa"/>
-              <w:bottom w:w="120" w:type="dxa"/>
-              <w:right w:w="120" w:type="dxa"/>
-            </w:tcMar>
-            <w:hideMark/>
-          </w:tcPr>
-          <w:p>
-            <w:pPr>
-              <w:spacing w:after="300" w:line="276" w:lineRule="auto"/>
-              <w:rPr>
-                <w:rFonts w:cstheme="minorHAnsi"/>
-                <w:color w:val="222222"/>
-                <w:sz w:val="24"/>
-                <w:szCs w:val="24"/>
-              </w:rPr>
-            </w:pPr>
-            <w:r>
-              <w:rPr>
-                <w:rFonts w:cstheme="minorHAnsi"/>
-                <w:color w:val="222222"/>
-                <w:sz w:val="24"/>
-                <w:szCs w:val="24"/>
-              </w:rPr>
-              <w:t>Mạng</w:t>
-            </w:r>
-          </w:p>
-        </w:tc>
-        <w:tc>
-          <w:tcPr>
-            <w:tcW w:w="7455" w:type="dxa"/>
-            <w:tcBorders>
-              <w:top w:val="single" w:sz="6" w:space="0" w:color="DDDDDD"/>
-              <w:left w:val="nil"/>
-              <w:bottom w:val="nil"/>
-              <w:right w:val="nil"/>
-            </w:tcBorders>
-            <w:shd w:val="clear" w:color="auto" w:fill="auto"/>
-            <w:tcMar>
-              <w:top w:w="120" w:type="dxa"/>
-              <w:left w:w="120" w:type="dxa"/>
-              <w:bottom w:w="120" w:type="dxa"/>
-              <w:right w:w="120" w:type="dxa"/>
-            </w:tcMar>
-            <w:hideMark/>
-          </w:tcPr>
-          <w:p>
-            <w:pPr>
-              <w:spacing w:after="300" w:line="276" w:lineRule="auto"/>
-              <w:rPr>
-                <w:rFonts w:cstheme="minorHAnsi"/>
-                <w:color w:val="222222"/>
-                <w:sz w:val="24"/>
-                <w:szCs w:val="24"/>
-              </w:rPr>
-            </w:pPr>
-            <w:r>
-              <w:rPr>
-                <w:rFonts w:cstheme="minorHAnsi"/>
-                <w:color w:val="222222"/>
-                <w:sz w:val="24"/>
-                <w:szCs w:val="24"/>
-              </w:rPr>
-              <w:t>Thiết lập mạng LAN Gigabit và 1 đường truyền internet với tốc độ tối thiểu 5 Mb / giây</w:t>
-            </w:r>
-          </w:p>
-        </w:tc>
-      </w:tr>
-      <w:tr>
-        <w:trPr>
-          <w:trHeight w:val="615"/>
-        </w:trPr>
-        <w:tc>
-          <w:tcPr>
-            <w:tcW w:w="0" w:type="auto"/>
-            <w:tcBorders>
-              <w:top w:val="single" w:sz="6" w:space="0" w:color="DDDDDD"/>
-              <w:left w:val="nil"/>
-              <w:bottom w:val="nil"/>
-              <w:right w:val="nil"/>
-            </w:tcBorders>
-            <w:shd w:val="clear" w:color="auto" w:fill="F9F9F9"/>
-            <w:tcMar>
-              <w:top w:w="120" w:type="dxa"/>
-              <w:left w:w="120" w:type="dxa"/>
-              <w:bottom w:w="120" w:type="dxa"/>
-              <w:right w:w="120" w:type="dxa"/>
-            </w:tcMar>
-            <w:hideMark/>
-          </w:tcPr>
-          <w:p>
-            <w:pPr>
-              <w:spacing w:after="300" w:line="276" w:lineRule="auto"/>
-              <w:rPr>
-                <w:rFonts w:cstheme="minorHAnsi"/>
-                <w:color w:val="222222"/>
-                <w:sz w:val="24"/>
-                <w:szCs w:val="24"/>
-              </w:rPr>
-            </w:pPr>
-            <w:r>
-              <w:rPr>
-                <w:rFonts w:cstheme="minorHAnsi"/>
-                <w:b/>
-                <w:bCs/>
-                <w:color w:val="222222"/>
-                <w:sz w:val="24"/>
-                <w:szCs w:val="24"/>
-              </w:rPr>
-              <w:t>4.</w:t>
-            </w:r>
-          </w:p>
-        </w:tc>
-        <w:tc>
-          <w:tcPr>
-            <w:tcW w:w="0" w:type="auto"/>
-            <w:tcBorders>
-              <w:top w:val="single" w:sz="6" w:space="0" w:color="DDDDDD"/>
-              <w:left w:val="nil"/>
-              <w:bottom w:val="nil"/>
-              <w:right w:val="nil"/>
-            </w:tcBorders>
-            <w:shd w:val="clear" w:color="auto" w:fill="F9F9F9"/>
-            <w:tcMar>
-              <w:top w:w="120" w:type="dxa"/>
-              <w:left w:w="120" w:type="dxa"/>
-              <w:bottom w:w="120" w:type="dxa"/>
-              <w:right w:w="120" w:type="dxa"/>
-            </w:tcMar>
-            <w:hideMark/>
-          </w:tcPr>
-          <w:p>
-            <w:pPr>
-              <w:spacing w:after="300" w:line="276" w:lineRule="auto"/>
-              <w:rPr>
-                <w:rFonts w:cstheme="minorHAnsi"/>
-                <w:color w:val="222222"/>
-                <w:sz w:val="24"/>
-                <w:szCs w:val="24"/>
-              </w:rPr>
-            </w:pPr>
-            <w:r>
-              <w:rPr>
-                <w:rFonts w:cstheme="minorHAnsi"/>
-                <w:color w:val="222222"/>
-                <w:sz w:val="24"/>
-                <w:szCs w:val="24"/>
-              </w:rPr>
-              <w:t>Máy vi tính</w:t>
-            </w:r>
-          </w:p>
-        </w:tc>
-        <w:tc>
-          <w:tcPr>
-            <w:tcW w:w="7455" w:type="dxa"/>
-            <w:tcBorders>
-              <w:top w:val="single" w:sz="6" w:space="0" w:color="DDDDDD"/>
-              <w:left w:val="nil"/>
-              <w:bottom w:val="nil"/>
-              <w:right w:val="nil"/>
-            </w:tcBorders>
-            <w:shd w:val="clear" w:color="auto" w:fill="F9F9F9"/>
-            <w:tcMar>
-              <w:top w:w="120" w:type="dxa"/>
-              <w:left w:w="120" w:type="dxa"/>
-              <w:bottom w:w="120" w:type="dxa"/>
-              <w:right w:w="120" w:type="dxa"/>
-            </w:tcMar>
-            <w:hideMark/>
-          </w:tcPr>
-          <w:p>
-            <w:pPr>
-              <w:spacing w:after="300" w:line="276" w:lineRule="auto"/>
-              <w:rPr>
-                <w:rFonts w:cstheme="minorHAnsi"/>
-                <w:color w:val="222222"/>
-                <w:sz w:val="24"/>
-                <w:szCs w:val="24"/>
-              </w:rPr>
-            </w:pPr>
-            <w:r>
-              <w:rPr>
-                <w:rFonts w:cstheme="minorHAnsi"/>
-                <w:color w:val="222222"/>
-                <w:sz w:val="24"/>
-                <w:szCs w:val="24"/>
-              </w:rPr>
-              <w:t>Ít nhất 4 máy tính chạy Windows 7, Ram 2GB, CPU 3,4GHZ</w:t>
-            </w:r>
-          </w:p>
-        </w:tc>
-      </w:tr>
-    </w:tbl>
-    <w:p>
-      <w:pPr>
-        <w:spacing w:line="276" w:lineRule="auto"/>
-        <w:rPr>
-          <w:rFonts w:cstheme="minorHAnsi"/>
-          <w:color w:val="000000"/>
-          <w:sz w:val="24"/>
-          <w:szCs w:val="24"/>
-          <w:u w:val="single"/>
-        </w:rPr>
-      </w:pPr>
-    </w:p>
-    <w:p>
-      <w:pPr>
-        <w:pStyle w:val="Heading2"/>
-        <w:numPr>
-          <w:ilvl w:val="1"/>
-          <w:numId w:val="0"/>
-        </w:numPr>
-        <w:pBdr>
-          <w:bottom w:val="single" w:sz="4" w:space="1" w:color="auto"/>
-        </w:pBdr>
-        <w:tabs>
-          <w:tab w:val="num" w:pos="576"/>
-        </w:tabs>
-        <w:spacing w:line="276" w:lineRule="auto"/>
-        <w:ind w:left="576" w:hanging="576"/>
-        <w:rPr>
-          <w:rFonts w:asciiTheme="minorHAnsi" w:hAnsiTheme="minorHAnsi" w:cstheme="minorHAnsi"/>
-          <w:noProof/>
-          <w:sz w:val="24"/>
-          <w:szCs w:val="24"/>
-        </w:rPr>
-      </w:pPr>
-      <w:bookmarkStart w:id="22" w:name="_Toc420154061"/>
-      <w:r>
-        <w:rPr>
-          <w:rFonts w:asciiTheme="minorHAnsi" w:hAnsiTheme="minorHAnsi" w:cstheme="minorHAnsi"/>
-          <w:noProof/>
-          <w:sz w:val="24"/>
-          <w:szCs w:val="24"/>
-        </w:rPr>
-        <w:t>Test Environment</w:t>
-      </w:r>
-      <w:bookmarkEnd w:id="22"/>
-    </w:p>
-    <w:p>
-      <w:pPr>
-        <w:spacing w:line="276" w:lineRule="auto"/>
-        <w:rPr>
-          <w:rFonts w:eastAsia="Arial" w:cstheme="minorHAnsi"/>
-          <w:color w:val="000000"/>
-          <w:sz w:val="24"/>
-          <w:szCs w:val="24"/>
-        </w:rPr>
-      </w:pPr>
-      <w:bookmarkStart w:id="23" w:name="_Toc351975668"/>
-      <w:bookmarkStart w:id="24" w:name="_Toc68064300"/>
-      <w:bookmarkStart w:id="25" w:name="_Toc118515458"/>
-      <w:bookmarkStart w:id="26" w:name="_Toc420154062"/>
-      <w:r>
-        <w:rPr>
-          <w:rFonts w:eastAsia="Arial" w:cstheme="minorHAnsi"/>
-          <w:color w:val="000000"/>
-          <w:sz w:val="24"/>
-          <w:szCs w:val="24"/>
-        </w:rPr>
-        <w:t xml:space="preserve">- Máy tính cá nhân , điện thoại thông minh có kết nối mạng </w:t>
-      </w:r>
-    </w:p>
-    <w:p>
-      <w:pPr>
-        <w:spacing w:line="276" w:lineRule="auto"/>
-        <w:rPr>
-          <w:rFonts w:eastAsia="Arial" w:cstheme="minorHAnsi"/>
-          <w:color w:val="000000"/>
-          <w:sz w:val="24"/>
-          <w:szCs w:val="24"/>
-        </w:rPr>
-      </w:pPr>
-      <w:r>
-        <w:rPr>
-          <w:rFonts w:cstheme="minorHAnsi"/>
-          <w:sz w:val="24"/>
-          <w:szCs w:val="24"/>
-        </w:rPr>
-        <w:t>- Môi trường thử nghiệm trên windows với các trình duyệt thông dụng hiện nay như : Internet Explorer, Firefox, Google Chrome, CocCoc sẽ có sẵn cho mỗi người kiểm thử.</w:t>
-      </w:r>
-    </w:p>
-    <w:p>
-      <w:pPr>
-        <w:pStyle w:val="Heading1"/>
-        <w:tabs>
-          <w:tab w:val="num" w:pos="432"/>
-        </w:tabs>
-        <w:spacing w:before="240" w:after="60" w:line="276" w:lineRule="auto"/>
-        <w:ind w:left="432" w:hanging="432"/>
-        <w:rPr>
-          <w:rFonts w:asciiTheme="minorHAnsi" w:hAnsiTheme="minorHAnsi" w:cstheme="minorHAnsi"/>
-          <w:noProof/>
-        </w:rPr>
-      </w:pPr>
-      <w:r>
-        <w:rPr>
-          <w:rFonts w:asciiTheme="minorHAnsi" w:hAnsiTheme="minorHAnsi" w:cstheme="minorHAnsi"/>
-          <w:noProof/>
-        </w:rPr>
-        <w:t>Terms/Acronyms</w:t>
-      </w:r>
-      <w:bookmarkEnd w:id="23"/>
-      <w:bookmarkEnd w:id="24"/>
-      <w:bookmarkEnd w:id="25"/>
-      <w:bookmarkEnd w:id="26"/>
-      <w:r>
-        <w:rPr>
-          <w:rFonts w:asciiTheme="minorHAnsi" w:hAnsiTheme="minorHAnsi" w:cstheme="minorHAnsi"/>
-          <w:noProof/>
-        </w:rPr>
-        <w:t xml:space="preserve"> </w:t>
-      </w:r>
-    </w:p>
-    <w:p>
-      <w:pPr>
-        <w:spacing w:line="276" w:lineRule="auto"/>
-        <w:rPr>
-          <w:rFonts w:cstheme="minorHAnsi"/>
-          <w:noProof/>
-          <w:color w:val="000000"/>
-          <w:sz w:val="24"/>
-          <w:szCs w:val="24"/>
-        </w:rPr>
-      </w:pPr>
-      <w:r>
-        <w:rPr>
-          <w:rFonts w:cstheme="minorHAnsi"/>
-          <w:noProof/>
-          <w:color w:val="000000"/>
-          <w:sz w:val="24"/>
-          <w:szCs w:val="24"/>
-        </w:rPr>
-        <w:t>Make a mention of any terms or acronyms used in the project</w:t>
-      </w:r>
-    </w:p>
-    <w:p>
-      <w:pPr>
-        <w:spacing w:line="276" w:lineRule="auto"/>
-        <w:rPr>
-          <w:rFonts w:cstheme="minorHAnsi"/>
-          <w:noProof/>
-          <w:color w:val="0000FF"/>
-          <w:sz w:val="24"/>
-          <w:szCs w:val="24"/>
-        </w:rPr>
-      </w:pPr>
-    </w:p>
-    <w:tbl>
-      <w:tblPr>
-        <w:tblW w:w="8719" w:type="dxa"/>
-        <w:tblInd w:w="479" w:type="dxa"/>
-        <w:tblBorders>
-          <w:top w:val="single" w:sz="4" w:space="0" w:color="auto"/>
-          <w:left w:val="single" w:sz="4" w:space="0" w:color="auto"/>
-          <w:bottom w:val="single" w:sz="4" w:space="0" w:color="auto"/>
-          <w:right w:val="single" w:sz="4" w:space="0" w:color="auto"/>
-          <w:insideH w:val="single" w:sz="4" w:space="0" w:color="auto"/>
-          <w:insideV w:val="single" w:sz="4" w:space="0" w:color="auto"/>
-        </w:tblBorders>
-        <w:tblLayout w:type="fixed"/>
-        <w:tblLook w:val="0000" w:firstRow="0" w:lastRow="0" w:firstColumn="0" w:lastColumn="0" w:noHBand="0" w:noVBand="0"/>
-      </w:tblPr>
-      <w:tblGrid>
-        <w:gridCol w:w="2160"/>
-        <w:gridCol w:w="6559"/>
-      </w:tblGrid>
-      <w:tr>
-        <w:tblPrEx>
-          <w:tblCellMar>
-            <w:top w:w="0" w:type="dxa"/>
-            <w:bottom w:w="0" w:type="dxa"/>
-          </w:tblCellMar>
-        </w:tblPrEx>
-        <w:trPr>
-          <w:cantSplit/>
-          <w:tblHeader/>
-        </w:trPr>
-        <w:tc>
-          <w:tcPr>
-            <w:tcW w:w="2160" w:type="dxa"/>
-            <w:shd w:val="clear" w:color="auto" w:fill="4472C4" w:themeFill="accent5"/>
-          </w:tcPr>
-          <w:p>
-            <w:pPr>
-              <w:pStyle w:val="SGTableHeader"/>
-              <w:spacing w:line="276" w:lineRule="auto"/>
-              <w:rPr>
-                <w:rFonts w:asciiTheme="minorHAnsi" w:hAnsiTheme="minorHAnsi" w:cstheme="minorHAnsi"/>
-                <w:noProof/>
-                <w:sz w:val="24"/>
-                <w:szCs w:val="24"/>
-              </w:rPr>
-            </w:pPr>
-            <w:r>
-              <w:rPr>
-                <w:rFonts w:asciiTheme="minorHAnsi" w:hAnsiTheme="minorHAnsi" w:cstheme="minorHAnsi"/>
-                <w:noProof/>
-                <w:sz w:val="24"/>
-                <w:szCs w:val="24"/>
-              </w:rPr>
-              <w:t>TERM/ACRONYM</w:t>
-            </w:r>
-          </w:p>
-        </w:tc>
-        <w:tc>
-          <w:tcPr>
-            <w:tcW w:w="6559" w:type="dxa"/>
-            <w:shd w:val="clear" w:color="auto" w:fill="4472C4" w:themeFill="accent5"/>
-          </w:tcPr>
-          <w:p>
-            <w:pPr>
-              <w:pStyle w:val="SGTableHeader"/>
-              <w:spacing w:line="276" w:lineRule="auto"/>
-              <w:rPr>
-                <w:rFonts w:asciiTheme="minorHAnsi" w:hAnsiTheme="minorHAnsi" w:cstheme="minorHAnsi"/>
-                <w:noProof/>
-                <w:sz w:val="24"/>
-                <w:szCs w:val="24"/>
-              </w:rPr>
-            </w:pPr>
-            <w:r>
-              <w:rPr>
-                <w:rFonts w:asciiTheme="minorHAnsi" w:hAnsiTheme="minorHAnsi" w:cstheme="minorHAnsi"/>
-                <w:noProof/>
-                <w:sz w:val="24"/>
-                <w:szCs w:val="24"/>
-              </w:rPr>
-              <w:t>DEFINITION</w:t>
-            </w:r>
-          </w:p>
-        </w:tc>
-      </w:tr>
-      <w:tr>
-        <w:tblPrEx>
-          <w:tblCellMar>
-            <w:top w:w="0" w:type="dxa"/>
-            <w:bottom w:w="0" w:type="dxa"/>
-          </w:tblCellMar>
-        </w:tblPrEx>
-        <w:tc>
-          <w:tcPr>
-            <w:tcW w:w="2160" w:type="dxa"/>
-          </w:tcPr>
-          <w:p>
-            <w:pPr>
-              <w:pStyle w:val="SGTableText"/>
-              <w:spacing w:line="276" w:lineRule="auto"/>
-              <w:rPr>
-                <w:rFonts w:asciiTheme="minorHAnsi" w:hAnsiTheme="minorHAnsi" w:cstheme="minorHAnsi"/>
-                <w:noProof/>
-                <w:color w:val="000000"/>
-                <w:sz w:val="24"/>
-                <w:szCs w:val="24"/>
-              </w:rPr>
-            </w:pPr>
-            <w:r>
-              <w:rPr>
-                <w:rFonts w:asciiTheme="minorHAnsi" w:hAnsiTheme="minorHAnsi" w:cstheme="minorHAnsi"/>
-                <w:noProof/>
-                <w:color w:val="000000"/>
-                <w:sz w:val="24"/>
-                <w:szCs w:val="24"/>
-              </w:rPr>
-              <w:t>API</w:t>
-            </w:r>
-          </w:p>
-        </w:tc>
-        <w:tc>
-          <w:tcPr>
-            <w:tcW w:w="6559" w:type="dxa"/>
-          </w:tcPr>
-          <w:p>
-            <w:pPr>
-              <w:pStyle w:val="SGTableText"/>
-              <w:spacing w:line="276" w:lineRule="auto"/>
-              <w:rPr>
-                <w:rFonts w:asciiTheme="minorHAnsi" w:hAnsiTheme="minorHAnsi" w:cstheme="minorHAnsi"/>
-                <w:noProof/>
-                <w:color w:val="000000"/>
-                <w:sz w:val="24"/>
-                <w:szCs w:val="24"/>
-              </w:rPr>
-            </w:pPr>
-            <w:r>
-              <w:rPr>
-                <w:rFonts w:asciiTheme="minorHAnsi" w:hAnsiTheme="minorHAnsi" w:cstheme="minorHAnsi"/>
-                <w:noProof/>
-                <w:color w:val="000000"/>
-                <w:sz w:val="24"/>
-                <w:szCs w:val="24"/>
-              </w:rPr>
-              <w:t>Application Program Interface</w:t>
-            </w:r>
-          </w:p>
-        </w:tc>
-      </w:tr>
-      <w:tr>
-        <w:tblPrEx>
-          <w:tblCellMar>
-            <w:top w:w="0" w:type="dxa"/>
-            <w:bottom w:w="0" w:type="dxa"/>
-          </w:tblCellMar>
-        </w:tblPrEx>
-        <w:tc>
-          <w:tcPr>
-            <w:tcW w:w="2160" w:type="dxa"/>
-          </w:tcPr>
-          <w:p>
-            <w:pPr>
-              <w:pStyle w:val="SGTableText"/>
-              <w:spacing w:line="276" w:lineRule="auto"/>
-              <w:rPr>
-                <w:rFonts w:asciiTheme="minorHAnsi" w:hAnsiTheme="minorHAnsi" w:cstheme="minorHAnsi"/>
-                <w:noProof/>
-                <w:color w:val="000000"/>
-                <w:sz w:val="24"/>
-                <w:szCs w:val="24"/>
-              </w:rPr>
-            </w:pPr>
-            <w:r>
-              <w:rPr>
-                <w:rFonts w:asciiTheme="minorHAnsi" w:hAnsiTheme="minorHAnsi" w:cstheme="minorHAnsi"/>
-                <w:noProof/>
-                <w:color w:val="000000"/>
-                <w:sz w:val="24"/>
-                <w:szCs w:val="24"/>
-              </w:rPr>
-              <w:t>AUT</w:t>
-            </w:r>
-          </w:p>
-        </w:tc>
-        <w:tc>
-          <w:tcPr>
-            <w:tcW w:w="6559" w:type="dxa"/>
-          </w:tcPr>
-          <w:p>
-            <w:pPr>
-              <w:pStyle w:val="SGTableText"/>
-              <w:spacing w:line="276" w:lineRule="auto"/>
-              <w:rPr>
-                <w:rFonts w:asciiTheme="minorHAnsi" w:hAnsiTheme="minorHAnsi" w:cstheme="minorHAnsi"/>
-                <w:noProof/>
-                <w:color w:val="000000"/>
-                <w:sz w:val="24"/>
-                <w:szCs w:val="24"/>
-              </w:rPr>
-            </w:pPr>
-            <w:r>
-              <w:rPr>
-                <w:rFonts w:asciiTheme="minorHAnsi" w:hAnsiTheme="minorHAnsi" w:cstheme="minorHAnsi"/>
-                <w:noProof/>
-                <w:color w:val="000000"/>
-                <w:sz w:val="24"/>
-                <w:szCs w:val="24"/>
-              </w:rPr>
-              <w:t>Application Under Test</w:t>
-            </w:r>
-          </w:p>
-        </w:tc>
-      </w:tr>
-    </w:tbl>
-    <w:p>
-      <w:pPr>
-        <w:rPr>
-          <w:rFonts w:cstheme="minorHAnsi"/>
-        </w:rPr>
-      </w:pPr>
-    </w:p>
-    <w:p>
-      <w:pPr>
-        <w:pStyle w:val="ListParagraph"/>
-        <w:rPr>
-          <w:rFonts w:cstheme="minorHAnsi"/>
-        </w:rPr>
-      </w:pPr>
-    </w:p>
-    <w:p>
-      <w:pPr>
-        <w:rPr>
-          <w:rFonts w:cstheme="minorHAnsi"/>
-        </w:rPr>
-      </w:pPr>
-    </w:p>
-    <w:p>
-      <w:pPr>
-        <w:rPr>
-          <w:rFonts w:cstheme="minorHAnsi"/>
-        </w:rPr>
-      </w:pPr>
-    </w:p>
-    <w:p>
-      <w:pPr>
-        <w:rPr>
-          <w:rFonts w:cstheme="minorHAnsi"/>
-        </w:rPr>
-      </w:pPr>
-    </w:p>
-    <w:p>
-      <w:pPr>
-        <w:rPr>
-          <w:rFonts w:cstheme="minorHAnsi"/>
-        </w:rPr>
-      </w:pPr>
-    </w:p>
-    <w:p>
-      <w:pPr>
-        <w:rPr>
-          <w:rFonts w:cstheme="minorHAnsi"/>
-        </w:rPr>
-      </w:pPr>
-    </w:p>
-    <w:p>
-      <w:pPr>
-        <w:rPr>
-          <w:rFonts w:cstheme="minorHAnsi"/>
-        </w:rPr>
-      </w:pPr>
-    </w:p>
-    <w:p>
-      <w:pPr>
-        <w:rPr>
-          <w:rFonts w:cstheme="minorHAnsi"/>
-        </w:rPr>
-      </w:pPr>
-    </w:p>
-    <w:p>
-      <w:pPr>
-        <w:rPr>
-          <w:rFonts w:cstheme="minorHAnsi"/>
-        </w:rPr>
-      </w:pPr>
-    </w:p>
-    <w:p>
-      <w:pPr>
-        <w:rPr>
-          <w:rFonts w:cstheme="minorHAnsi"/>
-        </w:rPr>
-      </w:pPr>
-    </w:p>
-    <w:p>
-      <w:pPr>
-        <w:rPr>
-          <w:rFonts w:cstheme="minorHAnsi"/>
-        </w:rPr>
-      </w:pPr>
-    </w:p>
-    <w:p>
-      <w:pPr>
-        <w:rPr>
-          <w:rFonts w:cstheme="minorHAnsi"/>
-        </w:rPr>
-      </w:pPr>
-    </w:p>
-    <w:p>
-      <w:pPr>
-        <w:rPr>
-          <w:rFonts w:cstheme="minorHAnsi"/>
-        </w:rPr>
-      </w:pPr>
-    </w:p>
-    <w:p>
-      <w:pPr>
-        <w:tabs>
-          <w:tab w:val="left" w:pos="2378"/>
-        </w:tabs>
-        <w:rPr>
-          <w:rFonts w:cstheme="minorHAnsi"/>
-        </w:rPr>
-      </w:pPr>
-    </w:p>
-    <w:p>
-      <w:pPr>
-        <w:tabs>
-          <w:tab w:val="left" w:pos="2378"/>
-        </w:tabs>
-        <w:rPr>
-          <w:rFonts w:cstheme="minorHAnsi"/>
-        </w:rPr>
-      </w:pPr>
-    </w:p>
-    <w:p>
-      <w:pPr>
-        <w:tabs>
-          <w:tab w:val="left" w:pos="2378"/>
-        </w:tabs>
-        <w:rPr>
-          <w:rFonts w:cstheme="minorHAnsi"/>
-        </w:rPr>
-      </w:pPr>
-    </w:p>
-    <w:p>
-      <w:pPr>
-        <w:tabs>
-          <w:tab w:val="left" w:pos="2378"/>
-        </w:tabs>
-        <w:rPr>
-          <w:rFonts w:cstheme="minorHAnsi"/>
-        </w:rPr>
-      </w:pPr>
-    </w:p>
-    <w:p>
-      <w:pPr>
-        <w:tabs>
-          <w:tab w:val="left" w:pos="2378"/>
-        </w:tabs>
-        <w:rPr>
-          <w:rFonts w:cstheme="minorHAnsi"/>
-        </w:rPr>
-      </w:pPr>
-    </w:p>
-    <w:bookmarkEnd w:id="0"/>
-    <w:p>
-      <w:pPr>
-        <w:tabs>
-          <w:tab w:val="left" w:pos="2378"/>
-        </w:tabs>
-        <w:rPr>
-          <w:rFonts w:cstheme="minorHAnsi"/>
-        </w:rPr>
-      </w:pPr>
+      <w:bookmarkStart w:id="8" w:name="_GoBack"/>
+      <w:bookmarkEnd w:id="8"/>
     </w:p>
     <w:sectPr>
       <w:headerReference w:type="default" r:id="rId9"/>
@@ -10549,7 +7653,7 @@
             </wp:anchor>
           </w:drawing>
         </mc:Choice>
-        <mc:Fallback xmlns:mo="http://schemas.microsoft.com/office/mac/office/2008/main" xmlns:mv="urn:schemas-microsoft-com:mac:vml">
+        <mc:Fallback xmlns:mv="urn:schemas-microsoft-com:mac:vml" xmlns:mo="http://schemas.microsoft.com/office/mac/office/2008/main">
           <w:pict>
             <v:line w14:anchorId="64FC7809" id="Straight Connector 12" o:spid="_x0000_s1026" style="position:absolute;flip:y;z-index:251663360;visibility:visible;mso-wrap-style:square;mso-wrap-distance-left:9pt;mso-wrap-distance-top:0;mso-wrap-distance-right:9pt;mso-wrap-distance-bottom:0;mso-position-horizontal:absolute;mso-position-horizontal-relative:text;mso-position-vertical:absolute;mso-position-vertical-relative:text" from="-30.75pt,23.8pt" to="509.25pt,24.55pt" o:gfxdata="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" strokecolor="#2381be"/>
           </w:pict>
@@ -10710,7 +7814,7 @@
             </wp:anchor>
           </w:drawing>
         </mc:Choice>
-        <mc:Fallback xmlns:mo="http://schemas.microsoft.com/office/mac/office/2008/main" xmlns:mv="urn:schemas-microsoft-com:mac:vml">
+        <mc:Fallback xmlns:mv="urn:schemas-microsoft-com:mac:vml" xmlns:mo="http://schemas.microsoft.com/office/mac/office/2008/main">
           <w:pict>
             <v:line w14:anchorId="2DA6BAAD" id="Straight Connector 1" o:spid="_x0000_s1026" style="position:absolute;flip:y;z-index:251661312;visibility:visible;mso-wrap-style:square;mso-width-percent:0;mso-height-percent:0;mso-wrap-distance-left:9pt;mso-wrap-distance-top:0;mso-wrap-distance-right:9pt;mso-wrap-distance-bottom:0;mso-position-horizontal:absolute;mso-position-horizontal-relative:text;mso-position-vertical:absolute;mso-position-vertical-relative:text;mso-width-percent:0;mso-height-percent:0;mso-width-relative:margin;mso-height-relative:margin" from="-5.6pt,13pt" to="493.7pt,13pt" o:gfxdata="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" strokecolor="#3e5c83"/>
           </w:pict>
@@ -14679,6 +11783,7 @@
   <w:style w:type="character" w:default="1" w:styleId="DefaultParagraphFont">
     <w:name w:val="Default Paragraph Font"/>
     <w:uiPriority w:val="1"/>
+    <w:semiHidden/>
     <w:unhideWhenUsed/>
   </w:style>
   <w:style w:type="table" w:default="1" w:styleId="TableNormal">
@@ -15710,7 +12815,7 @@
 </file>
 
 <file path=customXml/itemProps1.xml><?xml version="1.0" encoding="utf-8"?>
-<ds:datastoreItem xmlns:ds="http://schemas.openxmlformats.org/officeDocument/2006/customXml" ds:itemID="{2A71CA35-42AD-4FA1-BAE7-8834D2927B40}">
+<ds:datastoreItem xmlns:ds="http://schemas.openxmlformats.org/officeDocument/2006/customXml" ds:itemID="{C0232314-DB29-4569-86D8-701A7965929A}">
   <ds:schemaRefs>
     <ds:schemaRef ds:uri="http://schemas.openxmlformats.org/officeDocument/2006/bibliography"/>
   </ds:schemaRefs>

</xml_diff>